<commit_message>
summary en bo 2 page
</commit_message>
<xml_diff>
--- a/Semaine 7/GRP-3-SEM-7-Rapport.docx
+++ b/Semaine 7/GRP-3-SEM-7-Rapport.docx
@@ -9048,23 +9048,7 @@
     </w:p>
     <w:p>
       <w:r>
-        <w:t>Le casino de Montreux est le premier casino de Suisse en termes de résultat brut des jeux, il appartient au Groupe Barrière, groupe français de divertissement (hôtels, casinos, spas…). Le groupe possède deux autres casinos en Suisse : Fribourg (Granges-</w:t>
-      </w:r>
-      <w:proofErr w:type="spellStart"/>
-      <w:r>
-        <w:t>Paccot</w:t>
-      </w:r>
-      <w:proofErr w:type="spellEnd"/>
-      <w:r>
-        <w:t xml:space="preserve">) et </w:t>
-      </w:r>
-      <w:proofErr w:type="spellStart"/>
-      <w:r>
-        <w:t>Courrendlin</w:t>
-      </w:r>
-      <w:proofErr w:type="spellEnd"/>
-      <w:r>
-        <w:t xml:space="preserve"> (Jura).</w:t>
+        <w:t>Le casino de Montreux est le premier casino de Suisse en termes de résultat brut des jeux, il appartient au Groupe Barrière, groupe français de divertissement (hôtels, casinos, spas…). Le groupe possède deux autres casinos en Suisse : Fribourg (Granges-Paccot) et Courrendlin (Jura).</w:t>
       </w:r>
     </w:p>
     <w:p>
@@ -9120,15 +9104,7 @@
     </w:p>
     <w:p>
       <w:r>
-        <w:t xml:space="preserve">La sécurité des données est déjà en place avec des backups journaliers, </w:t>
-      </w:r>
-      <w:proofErr w:type="spellStart"/>
-      <w:r>
-        <w:t>clustering</w:t>
-      </w:r>
-      <w:proofErr w:type="spellEnd"/>
-      <w:r>
-        <w:t>, firewall, portes sécurisées, identifiants avec mot de passe, entre autres.</w:t>
+        <w:t>La sécurité des données est déjà en place avec des backups journaliers, clustering, firewall, portes sécurisées, identifiants avec mot de passe, entre autres.</w:t>
       </w:r>
       <w:r>
         <w:br/>
@@ -9302,15 +9278,7 @@
     </w:p>
     <w:p>
       <w:r>
-        <w:t xml:space="preserve">Dans l’entreprise nous chiffrons tous les flux </w:t>
-      </w:r>
-      <w:proofErr w:type="spellStart"/>
-      <w:r>
-        <w:t>ssl</w:t>
-      </w:r>
-      <w:proofErr w:type="spellEnd"/>
-      <w:r>
-        <w:t xml:space="preserve"> et https ainsi que nos cassettes de sauvegarde.</w:t>
+        <w:t>Dans l’entreprise nous chiffrons tous les flux ssl et https ainsi que nos cassettes de sauvegarde.</w:t>
       </w:r>
     </w:p>
     <w:p>
@@ -9792,7 +9760,7 @@
               </wp:anchor>
             </w:drawing>
           </mc:Choice>
-          <mc:Fallback xmlns:cx2="http://schemas.microsoft.com/office/drawing/2015/10/21/chartex" xmlns:cx3="http://schemas.microsoft.com/office/drawing/2016/5/9/chartex" xmlns:cx4="http://schemas.microsoft.com/office/drawing/2016/5/10/chartex" xmlns:cx5="http://schemas.microsoft.com/office/drawing/2016/5/11/chartex" xmlns:cx6="http://schemas.microsoft.com/office/drawing/2016/5/12/chartex" xmlns:cx7="http://schemas.microsoft.com/office/drawing/2016/5/13/chartex" xmlns:cx8="http://schemas.microsoft.com/office/drawing/2016/5/14/chartex" xmlns:aink="http://schemas.microsoft.com/office/drawing/2016/ink" xmlns:am3d="http://schemas.microsoft.com/office/drawing/2017/model3d" xmlns:w16cid="http://schemas.microsoft.com/office/word/2016/wordml/cid">
+          <mc:Fallback xmlns:w16cid="http://schemas.microsoft.com/office/word/2016/wordml/cid" xmlns:am3d="http://schemas.microsoft.com/office/drawing/2017/model3d" xmlns:aink="http://schemas.microsoft.com/office/drawing/2016/ink" xmlns:cx8="http://schemas.microsoft.com/office/drawing/2016/5/14/chartex" xmlns:cx7="http://schemas.microsoft.com/office/drawing/2016/5/13/chartex" xmlns:cx6="http://schemas.microsoft.com/office/drawing/2016/5/12/chartex" xmlns:cx5="http://schemas.microsoft.com/office/drawing/2016/5/11/chartex" xmlns:cx4="http://schemas.microsoft.com/office/drawing/2016/5/10/chartex" xmlns:cx3="http://schemas.microsoft.com/office/drawing/2016/5/9/chartex" xmlns:cx2="http://schemas.microsoft.com/office/drawing/2015/10/21/chartex">
             <w:pict>
               <v:rect w14:anchorId="6FEE32C9" id="Rectangle 53" o:spid="_x0000_s1026" style="position:absolute;margin-left:231.25pt;margin-top:3.95pt;width:258.5pt;height:105.6pt;z-index:251665408;visibility:visible;mso-wrap-style:square;mso-width-percent:0;mso-height-percent:0;mso-wrap-distance-left:9pt;mso-wrap-distance-top:0;mso-wrap-distance-right:9pt;mso-wrap-distance-bottom:0;mso-position-horizontal:absolute;mso-position-horizontal-relative:text;mso-position-vertical:absolute;mso-position-vertical-relative:text;mso-width-percent:0;mso-height-percent:0;mso-width-relative:margin;mso-height-relative:margin;v-text-anchor:middle" o:gfxdata="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" filled="f" strokecolor="white [3212]" strokeweight="1.5pt">
                 <v:shadow on="t" color="black" opacity="22937f" origin=",.5" offset=".67103mm,.21803mm"/>
@@ -10177,7 +10145,7 @@
               </wp:anchor>
             </w:drawing>
           </mc:Choice>
-          <mc:Fallback xmlns:cx2="http://schemas.microsoft.com/office/drawing/2015/10/21/chartex" xmlns:cx3="http://schemas.microsoft.com/office/drawing/2016/5/9/chartex" xmlns:cx4="http://schemas.microsoft.com/office/drawing/2016/5/10/chartex" xmlns:cx5="http://schemas.microsoft.com/office/drawing/2016/5/11/chartex" xmlns:cx6="http://schemas.microsoft.com/office/drawing/2016/5/12/chartex" xmlns:cx7="http://schemas.microsoft.com/office/drawing/2016/5/13/chartex" xmlns:cx8="http://schemas.microsoft.com/office/drawing/2016/5/14/chartex" xmlns:aink="http://schemas.microsoft.com/office/drawing/2016/ink" xmlns:am3d="http://schemas.microsoft.com/office/drawing/2017/model3d" xmlns:w16cid="http://schemas.microsoft.com/office/word/2016/wordml/cid">
+          <mc:Fallback xmlns:w16cid="http://schemas.microsoft.com/office/word/2016/wordml/cid" xmlns:am3d="http://schemas.microsoft.com/office/drawing/2017/model3d" xmlns:aink="http://schemas.microsoft.com/office/drawing/2016/ink" xmlns:cx8="http://schemas.microsoft.com/office/drawing/2016/5/14/chartex" xmlns:cx7="http://schemas.microsoft.com/office/drawing/2016/5/13/chartex" xmlns:cx6="http://schemas.microsoft.com/office/drawing/2016/5/12/chartex" xmlns:cx5="http://schemas.microsoft.com/office/drawing/2016/5/11/chartex" xmlns:cx4="http://schemas.microsoft.com/office/drawing/2016/5/10/chartex" xmlns:cx3="http://schemas.microsoft.com/office/drawing/2016/5/9/chartex" xmlns:cx2="http://schemas.microsoft.com/office/drawing/2015/10/21/chartex">
             <w:pict>
               <v:rect w14:anchorId="161A74BF" id="Rectangle 22" o:spid="_x0000_s1026" style="position:absolute;margin-left:231.45pt;margin-top:86.65pt;width:258.5pt;height:105.6pt;z-index:251670528;visibility:visible;mso-wrap-style:square;mso-wrap-distance-left:9pt;mso-wrap-distance-top:0;mso-wrap-distance-right:9pt;mso-wrap-distance-bottom:0;mso-position-horizontal:absolute;mso-position-horizontal-relative:text;mso-position-vertical:absolute;mso-position-vertical-relative:text;v-text-anchor:middle" o:gfxdata="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" filled="f" strokecolor="white [3212]" strokeweight="1.5pt">
                 <v:shadow on="t" color="black" opacity="22937f" origin=",.5" offset=".67103mm,.21803mm"/>
@@ -10400,16 +10368,8 @@
         <w:rPr>
           <w:color w:val="000000" w:themeColor="text1"/>
         </w:rPr>
-        <w:t xml:space="preserve"> et les datas </w:t>
-      </w:r>
-      <w:proofErr w:type="spellStart"/>
-      <w:r>
-        <w:rPr>
-          <w:color w:val="000000" w:themeColor="text1"/>
-        </w:rPr>
-        <w:t>domains</w:t>
-      </w:r>
-      <w:proofErr w:type="spellEnd"/>
+        <w:t xml:space="preserve"> et les datas domains</w:t>
+      </w:r>
       <w:r>
         <w:rPr>
           <w:color w:val="000000" w:themeColor="text1"/>
@@ -10882,7 +10842,7 @@
           <v:shape id="_x0000_i1026" type="#_x0000_t75" style="width:360.95pt;height:243.3pt" o:ole="">
             <v:imagedata r:id="rId17" o:title=""/>
           </v:shape>
-          <o:OLEObject Type="Embed" ProgID="Visio.Drawing.15" ShapeID="_x0000_i1026" DrawAspect="Content" ObjectID="_1603194837" r:id="rId18"/>
+          <o:OLEObject Type="Embed" ProgID="Visio.Drawing.15" ShapeID="_x0000_i1026" DrawAspect="Content" ObjectID="_1603253573" r:id="rId18"/>
         </w:object>
       </w:r>
     </w:p>
@@ -11016,12 +10976,6 @@
         <w:lastRenderedPageBreak/>
         <w:t>VTX</w:t>
       </w:r>
-      <w:r>
-        <w:rPr>
-          <w:rStyle w:val="Appelnotedebasdep"/>
-        </w:rPr>
-        <w:footnoteReference w:id="1"/>
-      </w:r>
       <w:bookmarkEnd w:id="20"/>
     </w:p>
     <w:p>
@@ -11045,15 +10999,7 @@
         <w:t xml:space="preserve"> en 198</w:t>
       </w:r>
       <w:r>
-        <w:t xml:space="preserve">9 et son nom signifie </w:t>
-      </w:r>
-      <w:proofErr w:type="spellStart"/>
-      <w:r>
-        <w:t>Videotex</w:t>
-      </w:r>
-      <w:proofErr w:type="spellEnd"/>
-      <w:r>
-        <w:t xml:space="preserve">. </w:t>
+        <w:t xml:space="preserve">9 et son nom signifie Videotex. </w:t>
       </w:r>
       <w:r>
         <w:t xml:space="preserve">Le siège est à Pully et nous avons d’autre succursale </w:t>
@@ -11178,31 +11124,7 @@
     </w:p>
     <w:p>
       <w:r>
-        <w:t xml:space="preserve">Pour conserver nos données nous utilisons comme technologie </w:t>
-      </w:r>
-      <w:proofErr w:type="spellStart"/>
-      <w:r>
-        <w:t>Bacula</w:t>
-      </w:r>
-      <w:proofErr w:type="spellEnd"/>
-      <w:r>
-        <w:t xml:space="preserve"> / </w:t>
-      </w:r>
-      <w:proofErr w:type="spellStart"/>
-      <w:r>
-        <w:t>Veam</w:t>
-      </w:r>
-      <w:proofErr w:type="spellEnd"/>
-      <w:r>
-        <w:t xml:space="preserve"> et notre hardware est du </w:t>
-      </w:r>
-      <w:proofErr w:type="spellStart"/>
-      <w:r>
-        <w:t>NetApp</w:t>
-      </w:r>
-      <w:proofErr w:type="spellEnd"/>
-      <w:r>
-        <w:t>.</w:t>
+        <w:t>Pour conserver nos données nous utilisons comme technologie Bacula / Veam et notre hardware est du NetApp.</w:t>
       </w:r>
       <w:r>
         <w:br/>
@@ -11211,15 +11133,7 @@
     </w:p>
     <w:p>
       <w:r>
-        <w:t xml:space="preserve">Nous enregistrons toutes les 3 semaines en bande magnétique en cas d’attaque grave via un </w:t>
-      </w:r>
-      <w:proofErr w:type="spellStart"/>
-      <w:r>
-        <w:t>ransomware</w:t>
-      </w:r>
-      <w:proofErr w:type="spellEnd"/>
-      <w:r>
-        <w:t>.</w:t>
+        <w:t>Nous enregistrons toutes les 3 semaines en bande magnétique en cas d’attaque grave via un ransomware.</w:t>
       </w:r>
       <w:r>
         <w:br/>
@@ -11388,12 +11302,6 @@
         <w:lastRenderedPageBreak/>
         <w:t>Université de Lausanne</w:t>
       </w:r>
-      <w:r>
-        <w:rPr>
-          <w:rStyle w:val="Appelnotedebasdep"/>
-        </w:rPr>
-        <w:footnoteReference w:id="2"/>
-      </w:r>
       <w:bookmarkEnd w:id="23"/>
     </w:p>
     <w:p>
@@ -11530,193 +11438,128 @@
         <w:t xml:space="preserve"> et les logiciels utilisés sont les suivan</w:t>
       </w:r>
       <w:r>
-        <w:t xml:space="preserve">tes : Raid, </w:t>
-      </w:r>
-      <w:proofErr w:type="spellStart"/>
+        <w:t xml:space="preserve">tes : Raid, Networker, Avamar, </w:t>
+      </w:r>
+      <w:r>
+        <w:t>point</w:t>
+      </w:r>
+      <w:r>
+        <w:t xml:space="preserve"> de restauration, Crash Plan, cluster, déduplication.</w:t>
+      </w:r>
+    </w:p>
+    <w:p>
+      <w:pPr>
+        <w:pStyle w:val="Titre3"/>
+      </w:pPr>
+      <w:bookmarkStart w:id="27" w:name="_Toc529113296"/>
+      <w:r>
+        <w:t>Raid</w:t>
+      </w:r>
+      <w:bookmarkEnd w:id="27"/>
+      <w:r>
+        <w:t xml:space="preserve"> </w:t>
+      </w:r>
+    </w:p>
+    <w:p>
+      <w:pPr>
+        <w:rPr>
+          <w:color w:val="000000" w:themeColor="text1"/>
+        </w:rPr>
+      </w:pPr>
+      <w:r>
+        <w:rPr>
+          <w:color w:val="000000" w:themeColor="text1"/>
+        </w:rPr>
+        <w:t xml:space="preserve">Pour éviter les défaillances hardware, l’UNIL utilise la technologie Raid. Il permet de se prémunir de la perte de données si l’un des équipements connaissait une avarie. Ce point sera plus détaillé dans la partie de sécurité des données. </w:t>
+      </w:r>
+    </w:p>
+    <w:p>
+      <w:pPr>
+        <w:pStyle w:val="Titre3"/>
+      </w:pPr>
+      <w:bookmarkStart w:id="28" w:name="_Toc529113297"/>
+      <w:r>
+        <w:t>Avamar</w:t>
+      </w:r>
+      <w:bookmarkEnd w:id="28"/>
+    </w:p>
+    <w:p>
+      <w:pPr>
+        <w:rPr>
+          <w:color w:val="000000" w:themeColor="text1"/>
+        </w:rPr>
+      </w:pPr>
+      <w:r>
+        <w:t xml:space="preserve">Pour permettre une restauration extrêmement rapide d’un serveur, le logiciel Avamar est utilisé pour les sauvegardes ponctuelles des images </w:t>
+      </w:r>
+      <w:r>
+        <w:t>des machines virtualisées</w:t>
+      </w:r>
+      <w:r>
+        <w:t xml:space="preserve">. Il sauvegarde 150 machines critiques. Il effectue une image de chaque VMs de manière quotidienne, sauf le samedi. La rétention des sauvegardes est de 7 jours </w:t>
+      </w:r>
+      <w:r>
+        <w:rPr>
+          <w:color w:val="000000" w:themeColor="text1"/>
+        </w:rPr>
+        <w:t xml:space="preserve">et </w:t>
+      </w:r>
+      <w:r>
+        <w:rPr>
+          <w:color w:val="000000" w:themeColor="text1"/>
+        </w:rPr>
+        <w:t>l</w:t>
+      </w:r>
+      <w:r>
+        <w:rPr>
+          <w:color w:val="000000" w:themeColor="text1"/>
+        </w:rPr>
+        <w:t>e RPO maximum est de 24 heures.</w:t>
+      </w:r>
+    </w:p>
+    <w:p>
+      <w:pPr>
+        <w:pStyle w:val="Titre3"/>
+      </w:pPr>
+      <w:bookmarkStart w:id="29" w:name="_Toc529113298"/>
       <w:r>
         <w:t>Networker</w:t>
       </w:r>
-      <w:proofErr w:type="spellEnd"/>
-      <w:r>
-        <w:t xml:space="preserve">, </w:t>
-      </w:r>
-      <w:proofErr w:type="spellStart"/>
-      <w:r>
-        <w:t>Avamar</w:t>
-      </w:r>
-      <w:proofErr w:type="spellEnd"/>
-      <w:r>
-        <w:t xml:space="preserve">, </w:t>
-      </w:r>
-      <w:r>
-        <w:t>point</w:t>
-      </w:r>
-      <w:r>
-        <w:t xml:space="preserve"> de restauration, Crash Plan, cluster, déduplication.</w:t>
+      <w:bookmarkEnd w:id="29"/>
+    </w:p>
+    <w:p>
+      <w:r>
+        <w:t>Networker permet de complémenté Avamar, particulièrement pour la sauvegarde de certaine base de donnée au fil de l’eau et aussi de proposer une conservation jusqu’à trois mois des documents pour les serveurs.</w:t>
+      </w:r>
+    </w:p>
+    <w:p>
+      <w:r>
+        <w:t xml:space="preserve">Network effectuent une sauvegarde quotidienne incrémentale chaque nuit sauf le samedi car il effectue une sauvegarde full chaque vendredi. La rétention des fichiers est de 3 mois selon les directives de la SLA (Service Level agreement). </w:t>
+      </w:r>
+    </w:p>
+    <w:p>
+      <w:r>
+        <w:t>Il est également utilisé pour sauvegarder les données du serveur Microsoft exchange de manière particulière.</w:t>
+      </w:r>
+    </w:p>
+    <w:p>
+      <w:r>
+        <w:t xml:space="preserve">Un Recover Point </w:t>
+      </w:r>
+      <w:r>
+        <w:t>Objective (</w:t>
+      </w:r>
+      <w:r>
+        <w:t xml:space="preserve">RPO) d’un maximum de 24 heures pour les fichiers et un RPO maximum de 8h pour les bases de données. </w:t>
       </w:r>
     </w:p>
     <w:p>
       <w:pPr>
         <w:pStyle w:val="Titre3"/>
       </w:pPr>
-      <w:bookmarkStart w:id="27" w:name="_Toc529113296"/>
-      <w:r>
-        <w:t>Raid</w:t>
-      </w:r>
-      <w:bookmarkEnd w:id="27"/>
-      <w:r>
-        <w:t xml:space="preserve"> </w:t>
-      </w:r>
-    </w:p>
-    <w:p>
-      <w:pPr>
-        <w:rPr>
-          <w:color w:val="000000" w:themeColor="text1"/>
-        </w:rPr>
-      </w:pPr>
-      <w:r>
-        <w:rPr>
-          <w:color w:val="000000" w:themeColor="text1"/>
-        </w:rPr>
-        <w:t xml:space="preserve">Pour éviter les défaillances hardware, l’UNIL utilise la technologie Raid. Il permet de se prémunir de la perte de données si l’un des équipements connaissait une avarie. Ce point sera plus détaillé dans la partie de sécurité des données. </w:t>
-      </w:r>
-    </w:p>
-    <w:p>
-      <w:pPr>
-        <w:pStyle w:val="Titre3"/>
-      </w:pPr>
-      <w:bookmarkStart w:id="28" w:name="_Toc529113297"/>
-      <w:proofErr w:type="spellStart"/>
-      <w:r>
-        <w:t>Avamar</w:t>
-      </w:r>
-      <w:bookmarkEnd w:id="28"/>
-      <w:proofErr w:type="spellEnd"/>
-    </w:p>
-    <w:p>
-      <w:pPr>
-        <w:rPr>
-          <w:color w:val="000000" w:themeColor="text1"/>
-        </w:rPr>
-      </w:pPr>
-      <w:r>
-        <w:t xml:space="preserve">Pour permettre une restauration extrêmement rapide d’un serveur, le logiciel </w:t>
-      </w:r>
-      <w:proofErr w:type="spellStart"/>
-      <w:r>
-        <w:t>Avamar</w:t>
-      </w:r>
-      <w:proofErr w:type="spellEnd"/>
-      <w:r>
-        <w:t xml:space="preserve"> est utilisé pour les sauvegardes ponctuelles des images </w:t>
-      </w:r>
-      <w:r>
-        <w:t>des machines virtualisées</w:t>
-      </w:r>
-      <w:r>
-        <w:t xml:space="preserve">. Il sauvegarde 150 machines critiques. Il effectue une image de chaque </w:t>
-      </w:r>
-      <w:proofErr w:type="spellStart"/>
-      <w:r>
-        <w:t>VMs</w:t>
-      </w:r>
-      <w:proofErr w:type="spellEnd"/>
-      <w:r>
-        <w:t xml:space="preserve"> de manière quotidienne, sauf le samedi. La rétention des sauvegardes est de 7 jours </w:t>
-      </w:r>
-      <w:r>
-        <w:rPr>
-          <w:color w:val="000000" w:themeColor="text1"/>
-        </w:rPr>
-        <w:t xml:space="preserve">et </w:t>
-      </w:r>
-      <w:r>
-        <w:rPr>
-          <w:color w:val="000000" w:themeColor="text1"/>
-        </w:rPr>
-        <w:t>l</w:t>
-      </w:r>
-      <w:r>
-        <w:rPr>
-          <w:color w:val="000000" w:themeColor="text1"/>
-        </w:rPr>
-        <w:t>e RPO maximum est de 24 heures.</w:t>
-      </w:r>
-    </w:p>
-    <w:p>
-      <w:pPr>
-        <w:pStyle w:val="Titre3"/>
-      </w:pPr>
-      <w:bookmarkStart w:id="29" w:name="_Toc529113298"/>
-      <w:proofErr w:type="spellStart"/>
-      <w:r>
-        <w:t>Networker</w:t>
-      </w:r>
-      <w:bookmarkEnd w:id="29"/>
-      <w:proofErr w:type="spellEnd"/>
-    </w:p>
-    <w:p>
-      <w:proofErr w:type="spellStart"/>
-      <w:r>
-        <w:t>Networker</w:t>
-      </w:r>
-      <w:proofErr w:type="spellEnd"/>
-      <w:r>
-        <w:t xml:space="preserve"> permet de complémenté </w:t>
-      </w:r>
-      <w:proofErr w:type="spellStart"/>
-      <w:r>
-        <w:t>Avamar</w:t>
-      </w:r>
-      <w:proofErr w:type="spellEnd"/>
-      <w:r>
-        <w:t>, particulièrement pour la sauvegarde de certaine base de donnée au fil de l’eau et aussi de proposer une conservation jusqu’à trois mois des documents pour les serveurs.</w:t>
-      </w:r>
-    </w:p>
-    <w:p>
-      <w:r>
-        <w:t xml:space="preserve">Network effectuent une sauvegarde quotidienne incrémentale chaque nuit sauf le samedi car il effectue une sauvegarde full chaque vendredi. La rétention des fichiers est de 3 mois selon les directives de la SLA (Service </w:t>
-      </w:r>
-      <w:proofErr w:type="spellStart"/>
-      <w:r>
-        <w:t>Level</w:t>
-      </w:r>
-      <w:proofErr w:type="spellEnd"/>
-      <w:r>
-        <w:t xml:space="preserve"> agreement). </w:t>
-      </w:r>
-    </w:p>
-    <w:p>
-      <w:r>
-        <w:t>Il est également utilisé pour sauvegarder les données du serveur Microsoft exchange de manière particulière.</w:t>
-      </w:r>
-    </w:p>
-    <w:p>
+      <w:bookmarkStart w:id="30" w:name="_Toc529113299"/>
       <w:r>
         <w:lastRenderedPageBreak/>
-        <w:t xml:space="preserve">Un </w:t>
-      </w:r>
-      <w:proofErr w:type="spellStart"/>
-      <w:r>
-        <w:t>Recover</w:t>
-      </w:r>
-      <w:proofErr w:type="spellEnd"/>
-      <w:r>
-        <w:t xml:space="preserve"> Point </w:t>
-      </w:r>
-      <w:r>
-        <w:t>Objective (</w:t>
-      </w:r>
-      <w:r>
-        <w:t xml:space="preserve">RPO) d’un maximum de 24 heures pour les fichiers et un RPO maximum de 8h pour les bases de données. </w:t>
-      </w:r>
-    </w:p>
-    <w:p>
-      <w:pPr>
-        <w:pStyle w:val="Titre3"/>
-      </w:pPr>
-      <w:bookmarkStart w:id="30" w:name="_Toc529113299"/>
-      <w:r>
         <w:t>Point de restauration ou historique des fichiers</w:t>
       </w:r>
       <w:bookmarkEnd w:id="30"/>
@@ -11797,7 +11640,7 @@
           <w:rStyle w:val="Appelnotedebasdep"/>
           <w:color w:val="000000" w:themeColor="text1"/>
         </w:rPr>
-        <w:footnoteReference w:id="3"/>
+        <w:footnoteReference w:id="1"/>
       </w:r>
       <w:r>
         <w:rPr>
@@ -11810,7 +11653,7 @@
           <w:rStyle w:val="Appelnotedebasdep"/>
           <w:color w:val="000000" w:themeColor="text1"/>
         </w:rPr>
-        <w:footnoteReference w:id="4"/>
+        <w:footnoteReference w:id="2"/>
       </w:r>
       <w:r>
         <w:rPr>
@@ -11961,8 +11804,6 @@
           </wp:inline>
         </w:drawing>
       </w:r>
-      <w:bookmarkStart w:id="34" w:name="_GoBack"/>
-      <w:bookmarkEnd w:id="34"/>
     </w:p>
     <w:p>
       <w:pPr>
@@ -12003,19 +11844,124 @@
       <w:pPr>
         <w:pStyle w:val="Titre3"/>
       </w:pPr>
-      <w:bookmarkStart w:id="35" w:name="_Toc529113303"/>
-      <w:r>
+      <w:bookmarkStart w:id="34" w:name="_Toc529113303"/>
+      <w:r>
+        <w:t>La sécurité des données</w:t>
+      </w:r>
+      <w:bookmarkEnd w:id="34"/>
+      <w:r>
+        <w:t xml:space="preserve"> </w:t>
+      </w:r>
+    </w:p>
+    <w:p>
+      <w:pPr>
+        <w:spacing w:line="240" w:lineRule="auto"/>
+        <w:rPr>
+          <w:color w:val="000000" w:themeColor="text1"/>
+        </w:rPr>
+      </w:pPr>
+      <w:r>
+        <w:rPr>
+          <w:color w:val="000000" w:themeColor="text1"/>
+        </w:rPr>
+        <w:t xml:space="preserve">Afin de préserver les données de manière sécurisée, nous avons plusieurs problématiques à résoudre comme la défaillance d’un disque dur, les évènements catastrophiques majeurs ou encore la suppression de données intentionnelles, la mise en panne d’un nœud. </w:t>
+      </w:r>
+    </w:p>
+    <w:p>
+      <w:pPr>
+        <w:spacing w:line="240" w:lineRule="auto"/>
+        <w:rPr>
+          <w:color w:val="000000" w:themeColor="text1"/>
+        </w:rPr>
+      </w:pPr>
+      <w:r>
+        <w:rPr>
+          <w:color w:val="000000" w:themeColor="text1"/>
+        </w:rPr>
         <w:lastRenderedPageBreak/>
-        <w:t>La sécurité des données</w:t>
+        <w:t>Pour cela, L’UNIL applique la règle 3-2-1 qui consiste à garder trois copies des données, l’original et 2 copies qui sont stockées sur 2 médias différents avec une copie qui se trouve en dehors de l’entreprise. Voici les différentes solutions qui ont été mis en place :</w:t>
+      </w:r>
+    </w:p>
+    <w:p>
+      <w:pPr>
+        <w:pStyle w:val="Titre4"/>
+      </w:pPr>
+      <w:bookmarkStart w:id="35" w:name="_Toc529113304"/>
+      <w:r>
+        <w:t>Le r</w:t>
+      </w:r>
+      <w:r>
+        <w:t>aid</w:t>
       </w:r>
       <w:bookmarkEnd w:id="35"/>
+    </w:p>
+    <w:p>
+      <w:pPr>
+        <w:rPr>
+          <w:color w:val="000000" w:themeColor="text1"/>
+        </w:rPr>
+      </w:pPr>
+      <w:r>
+        <w:rPr>
+          <w:color w:val="000000" w:themeColor="text1"/>
+        </w:rPr>
+        <w:t xml:space="preserve">Le Raid est utilisé entre les deux serveurs SAN, ils sont équipés du raid 51. C’est-à-dire que sur le site1, le SAN a un raid 5 et les données sont répliqués en RAID1 (miroir) sur le SAN qui se trouve sur le site2.  De cette façon, nous avons </w:t>
+      </w:r>
+      <w:r>
+        <w:rPr>
+          <w:color w:val="000000" w:themeColor="text1"/>
+        </w:rPr>
+        <w:t>une protection accrue</w:t>
+      </w:r>
+      <w:r>
+        <w:rPr>
+          <w:color w:val="000000" w:themeColor="text1"/>
+        </w:rPr>
+        <w:t xml:space="preserve"> des données car nous pouvons perdre un SAN complet mais les données seront toujours </w:t>
+      </w:r>
+      <w:r>
+        <w:rPr>
+          <w:color w:val="000000" w:themeColor="text1"/>
+        </w:rPr>
+        <w:t>stockées</w:t>
+      </w:r>
+      <w:r>
+        <w:rPr>
+          <w:color w:val="000000" w:themeColor="text1"/>
+        </w:rPr>
+        <w:t xml:space="preserve"> dans l’autre site. </w:t>
+      </w:r>
+    </w:p>
+    <w:p>
+      <w:pPr>
+        <w:pStyle w:val="Titre4"/>
+      </w:pPr>
+      <w:bookmarkStart w:id="36" w:name="_Toc529113305"/>
+      <w:r>
+        <w:t>En cas d’évènement majeur</w:t>
+      </w:r>
+      <w:bookmarkEnd w:id="36"/>
+    </w:p>
+    <w:p>
+      <w:r>
+        <w:t xml:space="preserve">En cas d’évènement majeur, telle que par exemple une catastrophe naturelle ou un incendie. Les données sont sauvegardées sur des disques et exportés sur un lieu externe de manière physique. Cette sauvegarde est aussi offline, elle n’est pas accessible via le réseau pour éviter tout accès en cas de problèmes majeur. Cette sauvegarde est utilisée en dernier recours. </w:t>
+      </w:r>
+    </w:p>
+    <w:p>
+      <w:pPr>
+        <w:pStyle w:val="Titre4"/>
+      </w:pPr>
+      <w:bookmarkStart w:id="37" w:name="_Toc529113306"/>
+      <w:r>
+        <w:t>Accès des données</w:t>
+      </w:r>
+      <w:bookmarkEnd w:id="37"/>
       <w:r>
         <w:t xml:space="preserve"> </w:t>
       </w:r>
     </w:p>
     <w:p>
       <w:pPr>
-        <w:spacing w:line="240" w:lineRule="auto"/>
         <w:rPr>
           <w:color w:val="000000" w:themeColor="text1"/>
         </w:rPr>
@@ -12024,35 +11970,55 @@
         <w:rPr>
           <w:color w:val="000000" w:themeColor="text1"/>
         </w:rPr>
-        <w:t xml:space="preserve">Afin de préserver les données de manière sécurisée, nous avons plusieurs problématiques à résoudre comme la défaillance d’un disque dur, les évènements catastrophiques majeurs ou encore la suppression de données intentionnelles, la mise en panne d’un nœud. </w:t>
-      </w:r>
-    </w:p>
-    <w:p>
-      <w:pPr>
-        <w:spacing w:line="240" w:lineRule="auto"/>
+        <w:t xml:space="preserve">Afin d’éviter qu’un employé supprime l’ensemble </w:t>
+      </w:r>
+      <w:r>
         <w:rPr>
           <w:color w:val="000000" w:themeColor="text1"/>
         </w:rPr>
-      </w:pPr>
+        <w:t>des sauvegardes</w:t>
+      </w:r>
       <w:r>
         <w:rPr>
           <w:color w:val="000000" w:themeColor="text1"/>
         </w:rPr>
-        <w:t>Pour cela, L’UNIL applique la règle 3-2-1 qui consiste à garder trois copies des données, l’original et 2 copies qui sont stockées sur 2 médias différents avec une copie qui se trouve en dehors de l’entreprise. Voici les différentes solutions qui ont été mis en place :</w:t>
+        <w:t xml:space="preserve"> faites par l’UNIL, l’accès de ses données est restreint à 2 personnes. L’un détient la clé pour accéder aux sauvegardes </w:t>
+      </w:r>
+      <w:r>
+        <w:rPr>
+          <w:color w:val="000000" w:themeColor="text1"/>
+        </w:rPr>
+        <w:t>des machines virtualisées</w:t>
+      </w:r>
+      <w:r>
+        <w:rPr>
+          <w:color w:val="000000" w:themeColor="text1"/>
+        </w:rPr>
+        <w:t xml:space="preserve"> et la seconde personne ne détient que la sauvegarde des fichiers. De cette façon, un même est unique personne ne pourrait pas détruire l’ensemble des données stockées de l’UNIL. </w:t>
+      </w:r>
+    </w:p>
+    <w:p>
+      <w:pPr>
+        <w:rPr>
+          <w:color w:val="000000" w:themeColor="text1"/>
+        </w:rPr>
+      </w:pPr>
+      <w:r>
+        <w:rPr>
+          <w:color w:val="000000" w:themeColor="text1"/>
+        </w:rPr>
+        <w:t xml:space="preserve">Les centres de calculs pour l’accès aux différents serveurs sont protégés par un système de badge. </w:t>
       </w:r>
     </w:p>
     <w:p>
       <w:pPr>
         <w:pStyle w:val="Titre4"/>
       </w:pPr>
-      <w:bookmarkStart w:id="36" w:name="_Toc529113304"/>
-      <w:r>
-        <w:t>Le r</w:t>
-      </w:r>
-      <w:r>
-        <w:t>aid</w:t>
-      </w:r>
-      <w:bookmarkEnd w:id="36"/>
+      <w:bookmarkStart w:id="38" w:name="_Toc529113307"/>
+      <w:r>
+        <w:t>Le NAS</w:t>
+      </w:r>
+      <w:bookmarkEnd w:id="38"/>
     </w:p>
     <w:p>
       <w:pPr>
@@ -12064,185 +12030,46 @@
         <w:rPr>
           <w:color w:val="000000" w:themeColor="text1"/>
         </w:rPr>
-        <w:t xml:space="preserve">Le Raid est utilisé entre les deux serveurs SAN, ils sont équipés du raid 51. C’est-à-dire que sur le site1, le SAN a un raid 5 et les données sont répliqués en RAID1 (miroir) sur le SAN qui se trouve sur le site2.  De cette façon, nous avons </w:t>
-      </w:r>
-      <w:r>
+        <w:t xml:space="preserve">Le NAS possède plusieurs niveaux de protection, les voici. </w:t>
+      </w:r>
+    </w:p>
+    <w:p>
+      <w:pPr>
+        <w:pStyle w:val="Titre5"/>
+      </w:pPr>
+      <w:r>
+        <w:t>Premier Niveau</w:t>
+      </w:r>
+    </w:p>
+    <w:p>
+      <w:pPr>
         <w:rPr>
           <w:color w:val="000000" w:themeColor="text1"/>
         </w:rPr>
-        <w:t>une protection accrue</w:t>
-      </w:r>
+      </w:pPr>
       <w:r>
         <w:rPr>
           <w:color w:val="000000" w:themeColor="text1"/>
         </w:rPr>
-        <w:t xml:space="preserve"> des données car nous pouvons perdre un SAN complet mais les données seront toujours </w:t>
+        <w:t xml:space="preserve">Le premier niveau est </w:t>
       </w:r>
       <w:r>
         <w:rPr>
           <w:color w:val="000000" w:themeColor="text1"/>
         </w:rPr>
-        <w:t>stockées</w:t>
+        <w:t>l</w:t>
       </w:r>
       <w:r>
         <w:rPr>
           <w:color w:val="000000" w:themeColor="text1"/>
         </w:rPr>
-        <w:t xml:space="preserve"> dans l’autre site. </w:t>
-      </w:r>
-    </w:p>
-    <w:p>
-      <w:pPr>
-        <w:pStyle w:val="Titre4"/>
-      </w:pPr>
-      <w:bookmarkStart w:id="37" w:name="_Toc529113305"/>
-      <w:r>
-        <w:t>En cas d’évènement majeur</w:t>
-      </w:r>
-      <w:bookmarkEnd w:id="37"/>
-    </w:p>
-    <w:p>
-      <w:r>
-        <w:t xml:space="preserve">En cas d’évènement majeur, telle que par exemple une catastrophe naturelle ou un incendie. Les données sont sauvegardées sur des disques et exportés sur un lieu externe de manière physique. Cette sauvegarde est aussi offline, elle n’est pas accessible via le réseau pour éviter tout accès en cas de problèmes majeur. Cette sauvegarde est utilisée en dernier recours. </w:t>
-      </w:r>
-    </w:p>
-    <w:p>
-      <w:pPr>
-        <w:pStyle w:val="Titre4"/>
-      </w:pPr>
-      <w:bookmarkStart w:id="38" w:name="_Toc529113306"/>
-      <w:r>
-        <w:t>Accès des données</w:t>
-      </w:r>
-      <w:bookmarkEnd w:id="38"/>
-      <w:r>
-        <w:t xml:space="preserve"> </w:t>
-      </w:r>
-    </w:p>
-    <w:p>
-      <w:pPr>
+        <w:t>a faite</w:t>
+      </w:r>
+      <w:r>
         <w:rPr>
           <w:color w:val="000000" w:themeColor="text1"/>
         </w:rPr>
-      </w:pPr>
-      <w:r>
-        <w:rPr>
-          <w:color w:val="000000" w:themeColor="text1"/>
-        </w:rPr>
-        <w:t xml:space="preserve">Afin d’éviter qu’un employé supprime l’ensemble </w:t>
-      </w:r>
-      <w:r>
-        <w:rPr>
-          <w:color w:val="000000" w:themeColor="text1"/>
-        </w:rPr>
-        <w:t>des sauvegardes</w:t>
-      </w:r>
-      <w:r>
-        <w:rPr>
-          <w:color w:val="000000" w:themeColor="text1"/>
-        </w:rPr>
-        <w:t xml:space="preserve"> faites par l’UNIL, l’accès de ses données est restreint à 2 personnes. L’un détient la clé pour accéder aux sauvegardes </w:t>
-      </w:r>
-      <w:r>
-        <w:rPr>
-          <w:color w:val="000000" w:themeColor="text1"/>
-        </w:rPr>
-        <w:t>des machines virtualisées</w:t>
-      </w:r>
-      <w:r>
-        <w:rPr>
-          <w:color w:val="000000" w:themeColor="text1"/>
-        </w:rPr>
-        <w:t xml:space="preserve"> et la seconde personne ne détient que la sauvegarde des fichiers. De cette façon, un même est unique personne ne pourrait pas détruire l’ensemble des données stockées de l’UNIL. </w:t>
-      </w:r>
-    </w:p>
-    <w:p>
-      <w:pPr>
-        <w:rPr>
-          <w:color w:val="000000" w:themeColor="text1"/>
-        </w:rPr>
-      </w:pPr>
-      <w:r>
-        <w:rPr>
-          <w:color w:val="000000" w:themeColor="text1"/>
-        </w:rPr>
-        <w:t xml:space="preserve">Les centres de calculs pour l’accès aux différents serveurs sont protégés par un système de badge. </w:t>
-      </w:r>
-    </w:p>
-    <w:p>
-      <w:pPr>
-        <w:pStyle w:val="Titre4"/>
-      </w:pPr>
-      <w:bookmarkStart w:id="39" w:name="_Toc529113307"/>
-      <w:r>
-        <w:t>Le NAS</w:t>
-      </w:r>
-      <w:bookmarkEnd w:id="39"/>
-    </w:p>
-    <w:p>
-      <w:pPr>
-        <w:rPr>
-          <w:color w:val="000000" w:themeColor="text1"/>
-        </w:rPr>
-      </w:pPr>
-      <w:r>
-        <w:rPr>
-          <w:color w:val="000000" w:themeColor="text1"/>
-        </w:rPr>
-        <w:t xml:space="preserve">Le NAS possède plusieurs niveaux de protection, les voici. </w:t>
-      </w:r>
-    </w:p>
-    <w:p>
-      <w:pPr>
-        <w:pStyle w:val="Titre5"/>
-      </w:pPr>
-      <w:r>
-        <w:t>Premier Niveau</w:t>
-      </w:r>
-    </w:p>
-    <w:p>
-      <w:pPr>
-        <w:rPr>
-          <w:color w:val="000000" w:themeColor="text1"/>
-        </w:rPr>
-      </w:pPr>
-      <w:r>
-        <w:rPr>
-          <w:color w:val="000000" w:themeColor="text1"/>
-        </w:rPr>
-        <w:t xml:space="preserve">Le premier niveau est </w:t>
-      </w:r>
-      <w:r>
-        <w:rPr>
-          <w:color w:val="000000" w:themeColor="text1"/>
-        </w:rPr>
-        <w:t>l</w:t>
-      </w:r>
-      <w:r>
-        <w:rPr>
-          <w:color w:val="000000" w:themeColor="text1"/>
-        </w:rPr>
-        <w:t>a faite</w:t>
-      </w:r>
-      <w:r>
-        <w:rPr>
-          <w:color w:val="000000" w:themeColor="text1"/>
-        </w:rPr>
-        <w:t xml:space="preserve"> que le NAS est en cluster, la donnée est alors </w:t>
-      </w:r>
-      <w:proofErr w:type="gramStart"/>
-      <w:r>
-        <w:rPr>
-          <w:color w:val="000000" w:themeColor="text1"/>
-        </w:rPr>
-        <w:t>répliquer</w:t>
-      </w:r>
-      <w:proofErr w:type="gramEnd"/>
-      <w:r>
-        <w:rPr>
-          <w:color w:val="000000" w:themeColor="text1"/>
-        </w:rPr>
-        <w:t xml:space="preserve"> en forme de bloc et elle est dupliquée plusieurs fois. Si un nœud vient à tomber en panne, la donnée se retrouvera dans un autre nœud et sera retrouvé grâce à la parité.</w:t>
+        <w:t xml:space="preserve"> que le NAS est en cluster, la donnée est alors répliquer en forme de bloc et elle est dupliquée plusieurs fois. Si un nœud vient à tomber en panne, la donnée se retrouvera dans un autre nœud et sera retrouvé grâce à la parité.</w:t>
       </w:r>
     </w:p>
     <w:p>
@@ -12286,21 +12113,7 @@
         <w:rPr>
           <w:color w:val="000000" w:themeColor="text1"/>
         </w:rPr>
-        <w:t xml:space="preserve">Le cluster primaire est répliqué de manière asynchrone toute les 4 heures sur le cluster secondaire disponible dans un autre lieu sur le campus. Le second cluster est accessible quand </w:t>
-      </w:r>
-      <w:proofErr w:type="spellStart"/>
-      <w:r>
-        <w:rPr>
-          <w:color w:val="000000" w:themeColor="text1"/>
-        </w:rPr>
-        <w:t>read-only</w:t>
-      </w:r>
-      <w:proofErr w:type="spellEnd"/>
-      <w:r>
-        <w:rPr>
-          <w:color w:val="000000" w:themeColor="text1"/>
-        </w:rPr>
-        <w:t xml:space="preserve"> afin que les fichiers ne </w:t>
+        <w:t xml:space="preserve">Le cluster primaire est répliqué de manière asynchrone toute les 4 heures sur le cluster secondaire disponible dans un autre lieu sur le campus. Le second cluster est accessible quand read-only afin que les fichiers ne </w:t>
       </w:r>
       <w:r>
         <w:rPr>
@@ -12346,28 +12159,14 @@
         <w:rPr>
           <w:color w:val="000000" w:themeColor="text1"/>
         </w:rPr>
-        <w:t xml:space="preserve"> en panne, une sauvegarde « </w:t>
-      </w:r>
-      <w:proofErr w:type="spellStart"/>
-      <w:r>
-        <w:rPr>
-          <w:color w:val="000000" w:themeColor="text1"/>
-        </w:rPr>
-        <w:t>incremental-forever</w:t>
-      </w:r>
-      <w:proofErr w:type="spellEnd"/>
-      <w:r>
-        <w:rPr>
-          <w:color w:val="000000" w:themeColor="text1"/>
-        </w:rPr>
-        <w:t xml:space="preserve"> backup</w:t>
+        <w:t xml:space="preserve"> en panne, une sauvegarde « incremental-forever backup</w:t>
       </w:r>
       <w:r>
         <w:rPr>
           <w:rStyle w:val="Appelnotedebasdep"/>
           <w:color w:val="000000" w:themeColor="text1"/>
         </w:rPr>
-        <w:footnoteReference w:id="5"/>
+        <w:footnoteReference w:id="3"/>
       </w:r>
       <w:r>
         <w:rPr>
@@ -12380,11 +12179,11 @@
       <w:pPr>
         <w:pStyle w:val="Titre3"/>
       </w:pPr>
-      <w:bookmarkStart w:id="40" w:name="_Toc529113308"/>
+      <w:bookmarkStart w:id="39" w:name="_Toc529113308"/>
       <w:r>
         <w:t>Les stratégies en cas de récupération</w:t>
       </w:r>
-      <w:bookmarkEnd w:id="40"/>
+      <w:bookmarkEnd w:id="39"/>
     </w:p>
     <w:p>
       <w:pPr>
@@ -12421,47 +12220,19 @@
         <w:rPr>
           <w:color w:val="000000" w:themeColor="text1"/>
         </w:rPr>
-        <w:t xml:space="preserve">, le logiciel </w:t>
-      </w:r>
-      <w:proofErr w:type="spellStart"/>
+        <w:t xml:space="preserve">, le logiciel Avamar est utilisé pour </w:t>
+      </w:r>
       <w:r>
         <w:rPr>
           <w:color w:val="000000" w:themeColor="text1"/>
         </w:rPr>
-        <w:t>Avamar</w:t>
-      </w:r>
-      <w:proofErr w:type="spellEnd"/>
+        <w:t>restaurer</w:t>
+      </w:r>
       <w:r>
         <w:rPr>
           <w:color w:val="000000" w:themeColor="text1"/>
         </w:rPr>
-        <w:t xml:space="preserve"> est utilisé pour </w:t>
-      </w:r>
-      <w:r>
-        <w:rPr>
-          <w:color w:val="000000" w:themeColor="text1"/>
-        </w:rPr>
-        <w:t>restaurer</w:t>
-      </w:r>
-      <w:r>
-        <w:rPr>
-          <w:color w:val="000000" w:themeColor="text1"/>
-        </w:rPr>
-        <w:t xml:space="preserve"> la machine et puis par la suite, le logiciel </w:t>
-      </w:r>
-      <w:proofErr w:type="spellStart"/>
-      <w:r>
-        <w:rPr>
-          <w:color w:val="000000" w:themeColor="text1"/>
-        </w:rPr>
-        <w:t>Networker</w:t>
-      </w:r>
-      <w:proofErr w:type="spellEnd"/>
-      <w:r>
-        <w:rPr>
-          <w:color w:val="000000" w:themeColor="text1"/>
-        </w:rPr>
-        <w:t xml:space="preserve"> pour obtenir les fichiers les plus récent. </w:t>
+        <w:t xml:space="preserve"> la machine et puis par la suite, le logiciel Networker pour obtenir les fichiers les plus récent. </w:t>
       </w:r>
     </w:p>
     <w:p>
@@ -12476,70 +12247,52 @@
         <w:pStyle w:val="Titre1"/>
         <w:pageBreakBefore/>
       </w:pPr>
-      <w:bookmarkStart w:id="41" w:name="_Toc529113309"/>
+      <w:bookmarkStart w:id="40" w:name="_Toc529113309"/>
       <w:r>
         <w:lastRenderedPageBreak/>
         <w:t>Partie 2</w:t>
       </w:r>
+      <w:bookmarkEnd w:id="40"/>
+    </w:p>
+    <w:p>
+      <w:pPr>
+        <w:pStyle w:val="Titre2"/>
+      </w:pPr>
+      <w:bookmarkStart w:id="41" w:name="_Toc529113310"/>
+      <w:r>
+        <w:t>Lois sur les protections des données</w:t>
+      </w:r>
       <w:bookmarkEnd w:id="41"/>
     </w:p>
     <w:p>
-      <w:pPr>
-        <w:pStyle w:val="Titre2"/>
-      </w:pPr>
-      <w:bookmarkStart w:id="42" w:name="_Toc529113310"/>
-      <w:r>
-        <w:t>Lois sur les protections des données</w:t>
+      <w:r>
+        <w:t>Avec la mise en place de la RGPD au niveau européen, et la révision de la LPD au niveau suisse, une réflexion sur l’état actuel de la situation a été menée, qui amène plusieurs entreprises à se mettre à niveau en parlant de traitement des données.</w:t>
+      </w:r>
+    </w:p>
+    <w:p>
+      <w:pPr>
+        <w:pStyle w:val="Titre3"/>
+      </w:pPr>
+      <w:bookmarkStart w:id="42" w:name="_Toc529113311"/>
+      <w:r>
+        <w:t>LPD</w:t>
       </w:r>
       <w:bookmarkEnd w:id="42"/>
     </w:p>
     <w:p>
       <w:r>
-        <w:t>Avec la mise en place de la RGPD au niveau européen, et la révision de la LPD au niveau suisse, une réflexion sur l’état actuel de la situation a été menée, qui amène plusieurs entreprises à se mettre à niveau en parlant de traitement des données.</w:t>
+        <w:t>La loi fédérale sur la protection des données a entrée en vigueur le 1 juillet 1993, cette dernière vise à protéger la personnalité et les droits fondamentaux des personnes qui font l’objet d’un traitement de données (LPD art1).</w:t>
       </w:r>
     </w:p>
     <w:p>
       <w:pPr>
         <w:pStyle w:val="Titre3"/>
       </w:pPr>
-      <w:bookmarkStart w:id="43" w:name="_Toc529113311"/>
-      <w:r>
-        <w:t>LPD</w:t>
-      </w:r>
-      <w:r>
-        <w:rPr>
-          <w:rStyle w:val="Appelnotedebasdep"/>
-        </w:rPr>
-        <w:footnoteReference w:id="6"/>
+      <w:bookmarkStart w:id="43" w:name="_Toc529113312"/>
+      <w:r>
+        <w:t>RGPD</w:t>
       </w:r>
       <w:bookmarkEnd w:id="43"/>
-    </w:p>
-    <w:p>
-      <w:r>
-        <w:t>La loi fédérale sur la protection des données a entrée en vigueur le 1 juillet 1993, cette dernière vise à protéger la personnalité et les droits fondamentaux des personnes qui font l’objet d’un traitement de données (LPD art1).</w:t>
-      </w:r>
-    </w:p>
-    <w:p>
-      <w:pPr>
-        <w:pStyle w:val="Titre3"/>
-      </w:pPr>
-      <w:bookmarkStart w:id="44" w:name="_Toc529113312"/>
-      <w:r>
-        <w:t>RGPD</w:t>
-      </w:r>
-      <w:r>
-        <w:rPr>
-          <w:rStyle w:val="Appelnotedebasdep"/>
-        </w:rPr>
-        <w:footnoteReference w:id="7"/>
-      </w:r>
-      <w:r>
-        <w:rPr>
-          <w:rStyle w:val="Appelnotedebasdep"/>
-        </w:rPr>
-        <w:footnoteReference w:id="8"/>
-      </w:r>
-      <w:bookmarkEnd w:id="44"/>
     </w:p>
     <w:p>
       <w:r>
@@ -12572,71 +12325,175 @@
       <w:pPr>
         <w:pStyle w:val="Titre4"/>
       </w:pPr>
-      <w:bookmarkStart w:id="45" w:name="_Toc529113313"/>
+      <w:bookmarkStart w:id="44" w:name="_Toc529113313"/>
       <w:r>
         <w:t xml:space="preserve">Première chose à se demander : </w:t>
       </w:r>
       <w:r>
         <w:t>Qu’est qu’une donnée personnelle ?</w:t>
       </w:r>
+      <w:bookmarkEnd w:id="44"/>
+    </w:p>
+    <w:p>
+      <w:r>
+        <w:t>Toutes les informations qui se rapportent à une personne identifiée ou identifiable (art3 LPD). Par exemple :</w:t>
+      </w:r>
+      <w:r>
+        <w:t xml:space="preserve"> Nom et prénom, numéro de passeport, etc.</w:t>
+      </w:r>
+    </w:p>
+    <w:p>
+      <w:pPr>
+        <w:pStyle w:val="Titre4"/>
+      </w:pPr>
+      <w:bookmarkStart w:id="45" w:name="_Toc529113314"/>
+      <w:r>
+        <w:t xml:space="preserve">En vrai, </w:t>
+      </w:r>
+      <w:r>
+        <w:t>à quoi servent</w:t>
+      </w:r>
+      <w:r>
+        <w:t xml:space="preserve"> ces deux lois ?</w:t>
+      </w:r>
       <w:bookmarkEnd w:id="45"/>
     </w:p>
     <w:p>
       <w:r>
-        <w:t>Toutes les informations qui se rapportent à une personne identifiée ou identifiable (art3 LPD). Par exemple :</w:t>
-      </w:r>
-      <w:r>
-        <w:t xml:space="preserve"> Nom et prénom, numéro de passeport, etc.</w:t>
+        <w:t>La LPD et RGPD ont été mise</w:t>
+      </w:r>
+      <w:r>
+        <w:t>s</w:t>
+      </w:r>
+      <w:r>
+        <w:t xml:space="preserve"> en place afin d’éviter la mauvaise utilisation des données de la personne, comme par exemple le profilage, vu dernièrement dans le scandale Facebook et Cambridge Analytica.</w:t>
       </w:r>
     </w:p>
     <w:p>
       <w:pPr>
         <w:pStyle w:val="Titre4"/>
       </w:pPr>
-      <w:bookmarkStart w:id="46" w:name="_Toc529113314"/>
-      <w:r>
-        <w:t xml:space="preserve">En vrai, </w:t>
-      </w:r>
-      <w:r>
-        <w:t>à quoi servent</w:t>
-      </w:r>
-      <w:r>
-        <w:t xml:space="preserve"> ces deux lois ?</w:t>
+      <w:bookmarkStart w:id="46" w:name="_Toc529113315"/>
+      <w:r>
+        <w:t>Qui est concerné ?</w:t>
       </w:r>
       <w:bookmarkEnd w:id="46"/>
     </w:p>
     <w:p>
       <w:r>
-        <w:t>La LPD et RGPD ont été mise</w:t>
-      </w:r>
-      <w:r>
-        <w:t>s</w:t>
-      </w:r>
-      <w:r>
-        <w:t xml:space="preserve"> en place afin d’éviter la mauvaise utilisation des données de la personne, comme par exemple le profilage, vu dernièrement dans le scandale Facebook et Cambridge </w:t>
-      </w:r>
-      <w:proofErr w:type="spellStart"/>
-      <w:r>
-        <w:t>Analytica</w:t>
-      </w:r>
-      <w:proofErr w:type="spellEnd"/>
+        <w:t>Toutes les entreprises, organes fédéraux ou personnes privées traitant des données personnelles d’un tiers, avec quelques exceptions, comme par exemple : LPD art2 al2a « elle ne s’applique pas aux données personnelles qu’une personne physique traite pour un usage exclusivement personnel et qu'elle ne communique pas à des tiers ; ».</w:t>
+      </w:r>
+    </w:p>
+    <w:p/>
+    <w:p>
+      <w:pPr>
+        <w:pStyle w:val="Titre3"/>
+      </w:pPr>
+      <w:bookmarkStart w:id="47" w:name="_Toc529113316"/>
+      <w:r>
+        <w:t>Mise en conformité</w:t>
+      </w:r>
+      <w:bookmarkEnd w:id="47"/>
+    </w:p>
+    <w:p>
+      <w:r>
+        <w:t>Principes Juridiques (liste pas exhaustive) :</w:t>
+      </w:r>
+    </w:p>
+    <w:p>
+      <w:r>
+        <w:t>Licéité, bonne foi, proportionnalité, finalité, reconnaissabilité et exactitu</w:t>
+      </w:r>
+      <w:r>
+        <w:t>de</w:t>
+      </w:r>
       <w:r>
         <w:t>.</w:t>
       </w:r>
     </w:p>
     <w:p>
-      <w:pPr>
-        <w:pStyle w:val="Titre4"/>
-      </w:pPr>
-      <w:bookmarkStart w:id="47" w:name="_Toc529113315"/>
-      <w:r>
-        <w:t>Qui est concerné ?</w:t>
-      </w:r>
-      <w:bookmarkEnd w:id="47"/>
-    </w:p>
-    <w:p>
-      <w:r>
-        <w:t>Toutes les entreprises, organes fédéraux ou personnes privées traitant des données personnelles d’un tiers, avec quelques exceptions, comme par exemple : LPD art2 al2a « elle ne s’applique pas aux données personnelles qu’une personne physique traite pour un usage exclusivement personnel et qu'elle ne communique pas à des tiers ; ».</w:t>
+      <w:r>
+        <w:t xml:space="preserve">• Principe de la </w:t>
+      </w:r>
+      <w:r>
+        <w:rPr>
+          <w:b/>
+        </w:rPr>
+        <w:t>bonne foi</w:t>
+      </w:r>
+      <w:r>
+        <w:t xml:space="preserve"> : la collecte doit se faire dans la loyauté, de manière transparente</w:t>
+      </w:r>
+    </w:p>
+    <w:p>
+      <w:r>
+        <w:t xml:space="preserve">• Principe de la </w:t>
+      </w:r>
+      <w:r>
+        <w:rPr>
+          <w:b/>
+        </w:rPr>
+        <w:t>proportionnalité</w:t>
+      </w:r>
+      <w:r>
+        <w:t xml:space="preserve"> : les données doivent être aptes, objectivement nécessaires pour atteindre le but poursuivi ;</w:t>
+      </w:r>
+    </w:p>
+    <w:p>
+      <w:r>
+        <w:t xml:space="preserve">• Principe de </w:t>
+      </w:r>
+      <w:r>
+        <w:rPr>
+          <w:b/>
+        </w:rPr>
+        <w:t>reconnaissabilité</w:t>
+      </w:r>
+      <w:r>
+        <w:t xml:space="preserve"> : la collecte et la finalité du traitement doivent être reconnaissables pour la personne concernée ;</w:t>
+      </w:r>
+    </w:p>
+    <w:p>
+      <w:r>
+        <w:t xml:space="preserve">• Principe de </w:t>
+      </w:r>
+      <w:r>
+        <w:rPr>
+          <w:b/>
+        </w:rPr>
+        <w:t>finalité</w:t>
+      </w:r>
+      <w:r>
+        <w:t xml:space="preserve"> : la collecte, le traitement des données doivent se faire dans un but préalablement défini. Quid du big data ?</w:t>
+      </w:r>
+    </w:p>
+    <w:p>
+      <w:r>
+        <w:lastRenderedPageBreak/>
+        <w:t xml:space="preserve">• Principe </w:t>
+      </w:r>
+      <w:r>
+        <w:rPr>
+          <w:b/>
+        </w:rPr>
+        <w:t>d’exactitude</w:t>
+      </w:r>
+      <w:r>
+        <w:t xml:space="preserve"> des données (droit de rectification)</w:t>
+      </w:r>
+    </w:p>
+    <w:p>
+      <w:r>
+        <w:t xml:space="preserve">• Principe de </w:t>
+      </w:r>
+      <w:r>
+        <w:rPr>
+          <w:b/>
+        </w:rPr>
+        <w:t>sécurité</w:t>
+      </w:r>
+      <w:r>
+        <w:t xml:space="preserve"> : des mesures techniques et opérationnelles doivent être prises pour protéger les données et éviter tout traitement non autorisé</w:t>
       </w:r>
     </w:p>
     <w:p/>
@@ -12644,141 +12501,11 @@
       <w:pPr>
         <w:pStyle w:val="Titre3"/>
       </w:pPr>
-      <w:bookmarkStart w:id="48" w:name="_Toc529113316"/>
-      <w:r>
-        <w:t>Mise en conformité</w:t>
+      <w:bookmarkStart w:id="48" w:name="_Toc529113317"/>
+      <w:r>
+        <w:t>Organisation et actions :</w:t>
       </w:r>
       <w:bookmarkEnd w:id="48"/>
-    </w:p>
-    <w:p>
-      <w:r>
-        <w:t>Principes Juridiques (liste pas exhaustive) :</w:t>
-      </w:r>
-    </w:p>
-    <w:p>
-      <w:r>
-        <w:t xml:space="preserve">Licéité, bonne foi, proportionnalité, finalité, </w:t>
-      </w:r>
-      <w:proofErr w:type="spellStart"/>
-      <w:r>
-        <w:t>reconnaissabilité</w:t>
-      </w:r>
-      <w:proofErr w:type="spellEnd"/>
-      <w:r>
-        <w:t xml:space="preserve"> et exactitu</w:t>
-      </w:r>
-      <w:r>
-        <w:t>de</w:t>
-      </w:r>
-      <w:r>
-        <w:t>.</w:t>
-      </w:r>
-    </w:p>
-    <w:p>
-      <w:r>
-        <w:t xml:space="preserve">• Principe de la </w:t>
-      </w:r>
-      <w:r>
-        <w:rPr>
-          <w:b/>
-        </w:rPr>
-        <w:t>bonne foi</w:t>
-      </w:r>
-      <w:r>
-        <w:t xml:space="preserve"> : la collecte doit se faire dans la loyauté, de manière transparente</w:t>
-      </w:r>
-    </w:p>
-    <w:p>
-      <w:r>
-        <w:t xml:space="preserve">• Principe de la </w:t>
-      </w:r>
-      <w:r>
-        <w:rPr>
-          <w:b/>
-        </w:rPr>
-        <w:t>proportionnalité</w:t>
-      </w:r>
-      <w:r>
-        <w:t xml:space="preserve"> : les données doivent être aptes, objectivement nécessaires pour atteindre le but poursuivi ;</w:t>
-      </w:r>
-    </w:p>
-    <w:p>
-      <w:r>
-        <w:lastRenderedPageBreak/>
-        <w:t xml:space="preserve">• Principe de </w:t>
-      </w:r>
-      <w:proofErr w:type="spellStart"/>
-      <w:r>
-        <w:rPr>
-          <w:b/>
-        </w:rPr>
-        <w:t>reconnaissabilité</w:t>
-      </w:r>
-      <w:proofErr w:type="spellEnd"/>
-      <w:r>
-        <w:t xml:space="preserve"> : la collecte et la finalité du traitement doivent être reconnaissables pour la personne concernée ;</w:t>
-      </w:r>
-    </w:p>
-    <w:p>
-      <w:r>
-        <w:t xml:space="preserve">• Principe de </w:t>
-      </w:r>
-      <w:r>
-        <w:rPr>
-          <w:b/>
-        </w:rPr>
-        <w:t>finalité</w:t>
-      </w:r>
-      <w:r>
-        <w:t xml:space="preserve"> : la collecte, le traitement des données doivent se faire dans un but préalablement défini. Quid du </w:t>
-      </w:r>
-      <w:proofErr w:type="spellStart"/>
-      <w:r>
-        <w:t>big</w:t>
-      </w:r>
-      <w:proofErr w:type="spellEnd"/>
-      <w:r>
-        <w:t xml:space="preserve"> data ?</w:t>
-      </w:r>
-    </w:p>
-    <w:p>
-      <w:r>
-        <w:t xml:space="preserve">• Principe </w:t>
-      </w:r>
-      <w:r>
-        <w:rPr>
-          <w:b/>
-        </w:rPr>
-        <w:t>d’exactitude</w:t>
-      </w:r>
-      <w:r>
-        <w:t xml:space="preserve"> des données (droit de rectification)</w:t>
-      </w:r>
-    </w:p>
-    <w:p>
-      <w:r>
-        <w:t xml:space="preserve">• Principe de </w:t>
-      </w:r>
-      <w:r>
-        <w:rPr>
-          <w:b/>
-        </w:rPr>
-        <w:t>sécurité</w:t>
-      </w:r>
-      <w:r>
-        <w:t xml:space="preserve"> : des mesures techniques et opérationnelles doivent être prises pour protéger les données et éviter tout traitement non autorisé</w:t>
-      </w:r>
-    </w:p>
-    <w:p/>
-    <w:p>
-      <w:pPr>
-        <w:pStyle w:val="Titre3"/>
-      </w:pPr>
-      <w:bookmarkStart w:id="49" w:name="_Toc529113317"/>
-      <w:r>
-        <w:t>Organisation et actions :</w:t>
-      </w:r>
-      <w:bookmarkEnd w:id="49"/>
     </w:p>
     <w:p>
       <w:pPr>
@@ -12795,21 +12522,7 @@
         <w:rPr>
           <w:rFonts w:ascii="Arial" w:hAnsi="Arial"/>
         </w:rPr>
-        <w:t xml:space="preserve">Nommer Un DPO (Digital protection </w:t>
-      </w:r>
-      <w:proofErr w:type="spellStart"/>
-      <w:r>
-        <w:rPr>
-          <w:rFonts w:ascii="Arial" w:hAnsi="Arial"/>
-        </w:rPr>
-        <w:t>Officer</w:t>
-      </w:r>
-      <w:proofErr w:type="spellEnd"/>
-      <w:r>
-        <w:rPr>
-          <w:rFonts w:ascii="Arial" w:hAnsi="Arial"/>
-        </w:rPr>
-        <w:t>), responsable par but principalement permettre à un organisme effectuant des traitements de données personnelles de s'assurer qu'il respecte bien la réglementation applicable à leur protection.</w:t>
+        <w:t>Nommer Un DPO (Digital protection Officer), responsable par but principalement permettre à un organisme effectuant des traitements de données personnelles de s'assurer qu'il respecte bien la réglementation applicable à leur protection.</w:t>
       </w:r>
     </w:p>
     <w:p>
@@ -12904,11 +12617,11 @@
       <w:pPr>
         <w:pStyle w:val="Titre3"/>
       </w:pPr>
-      <w:bookmarkStart w:id="50" w:name="_Toc529113318"/>
+      <w:bookmarkStart w:id="49" w:name="_Toc529113318"/>
       <w:r>
         <w:t>Mesures techniques adéquates</w:t>
       </w:r>
-      <w:bookmarkEnd w:id="50"/>
+      <w:bookmarkEnd w:id="49"/>
     </w:p>
     <w:p>
       <w:r>
@@ -13155,7 +12868,6 @@
           <w:sz w:val="22"/>
           <w:lang w:eastAsia="fr-CH"/>
         </w:rPr>
-        <w:lastRenderedPageBreak/>
         <w:t>Archiver de manière sécurisée ;</w:t>
       </w:r>
     </w:p>
@@ -13265,6 +12977,7 @@
           <w:sz w:val="22"/>
           <w:lang w:eastAsia="fr-CH"/>
         </w:rPr>
+        <w:lastRenderedPageBreak/>
         <w:t>Chiffrer, garantir l’intégrité ou signer</w:t>
       </w:r>
       <w:r>
@@ -13280,22 +12993,11 @@
       <w:pPr>
         <w:pStyle w:val="Titre2"/>
       </w:pPr>
-      <w:bookmarkStart w:id="51" w:name="_Toc529113319"/>
-      <w:r>
-        <w:t xml:space="preserve">Les disques durs et le systèmes </w:t>
-      </w:r>
-      <w:proofErr w:type="spellStart"/>
-      <w:r>
-        <w:t>RAIDs</w:t>
-      </w:r>
-      <w:proofErr w:type="spellEnd"/>
-      <w:r>
-        <w:rPr>
-          <w:rStyle w:val="Appelnotedebasdep"/>
-        </w:rPr>
-        <w:footnoteReference w:id="9"/>
-      </w:r>
-      <w:bookmarkEnd w:id="51"/>
+      <w:bookmarkStart w:id="50" w:name="_Toc529113319"/>
+      <w:r>
+        <w:t>Les disques durs et le systèmes RAIDs</w:t>
+      </w:r>
+      <w:bookmarkEnd w:id="50"/>
     </w:p>
     <w:p>
       <w:pPr>
@@ -13308,49 +13010,7 @@
         <w:rPr>
           <w:color w:val="000000" w:themeColor="text1"/>
         </w:rPr>
-        <w:t xml:space="preserve">La technologie RAID qui veux dire </w:t>
-      </w:r>
-      <w:proofErr w:type="spellStart"/>
-      <w:r>
-        <w:rPr>
-          <w:color w:val="000000" w:themeColor="text1"/>
-        </w:rPr>
-        <w:t>Redundant</w:t>
-      </w:r>
-      <w:proofErr w:type="spellEnd"/>
-      <w:r>
-        <w:rPr>
-          <w:color w:val="000000" w:themeColor="text1"/>
-        </w:rPr>
-        <w:t xml:space="preserve"> </w:t>
-      </w:r>
-      <w:proofErr w:type="spellStart"/>
-      <w:r>
-        <w:rPr>
-          <w:color w:val="000000" w:themeColor="text1"/>
-        </w:rPr>
-        <w:t>Array</w:t>
-      </w:r>
-      <w:proofErr w:type="spellEnd"/>
-      <w:r>
-        <w:rPr>
-          <w:color w:val="000000" w:themeColor="text1"/>
-        </w:rPr>
-        <w:t xml:space="preserve"> of Independent </w:t>
-      </w:r>
-      <w:proofErr w:type="spellStart"/>
-      <w:r>
-        <w:rPr>
-          <w:color w:val="000000" w:themeColor="text1"/>
-        </w:rPr>
-        <w:t>Disks</w:t>
-      </w:r>
-      <w:proofErr w:type="spellEnd"/>
-      <w:r>
-        <w:rPr>
-          <w:color w:val="000000" w:themeColor="text1"/>
-        </w:rPr>
-        <w:t xml:space="preserve"> a été créer pour joindre plusieurs disques et ainsi diminuer le prix de stockage. Ce fut</w:t>
+        <w:t>La technologie RAID qui veux dire Redundant Array of Independent Disks a été créer pour joindre plusieurs disques et ainsi diminuer le prix de stockage. Ce fut</w:t>
       </w:r>
       <w:r>
         <w:rPr>
@@ -13416,96 +13076,68 @@
         <w:rPr>
           <w:color w:val="000000" w:themeColor="text1"/>
         </w:rPr>
-        <w:t xml:space="preserve">Les systèmes </w:t>
-      </w:r>
-      <w:proofErr w:type="spellStart"/>
+        <w:t xml:space="preserve">Les systèmes RAIDs sont compatible avec tout type d’utilisation sur ordinateur comme les travaux de virtualisation </w:t>
+      </w:r>
       <w:r>
         <w:rPr>
           <w:color w:val="000000" w:themeColor="text1"/>
         </w:rPr>
-        <w:t>RAIDs</w:t>
-      </w:r>
-      <w:proofErr w:type="spellEnd"/>
+        <w:t>(VMware</w:t>
+      </w:r>
       <w:r>
         <w:rPr>
           <w:color w:val="000000" w:themeColor="text1"/>
         </w:rPr>
-        <w:t xml:space="preserve"> sont compatible avec tout type d’utilisation sur ordinateur comme les travaux de virtualisation </w:t>
+        <w:t xml:space="preserve">, Microsoft </w:t>
       </w:r>
       <w:r>
         <w:rPr>
           <w:color w:val="000000" w:themeColor="text1"/>
         </w:rPr>
-        <w:t>(VMware</w:t>
+        <w:t>Hyper-V</w:t>
       </w:r>
       <w:r>
         <w:rPr>
           <w:color w:val="000000" w:themeColor="text1"/>
         </w:rPr>
-        <w:t xml:space="preserve">, Microsoft </w:t>
+        <w:t>, etc</w:t>
       </w:r>
       <w:r>
         <w:rPr>
           <w:color w:val="000000" w:themeColor="text1"/>
         </w:rPr>
-        <w:t>Hyper-V</w:t>
+        <w:t>…),</w:t>
       </w:r>
       <w:r>
         <w:rPr>
           <w:color w:val="000000" w:themeColor="text1"/>
         </w:rPr>
-        <w:t>, etc</w:t>
+        <w:t xml:space="preserve"> bases de données </w:t>
       </w:r>
       <w:r>
         <w:rPr>
           <w:color w:val="000000" w:themeColor="text1"/>
         </w:rPr>
-        <w:t>…),</w:t>
+        <w:t>(Microsoft</w:t>
       </w:r>
       <w:r>
         <w:rPr>
           <w:color w:val="000000" w:themeColor="text1"/>
         </w:rPr>
-        <w:t xml:space="preserve"> bases de données </w:t>
-      </w:r>
-      <w:r>
+        <w:t xml:space="preserve"> SQL et Oracle), les systèmes de courrier électronique comme Microsoft Exchange etc.</w:t>
+      </w:r>
+    </w:p>
+    <w:p>
+      <w:pPr>
         <w:rPr>
           <w:color w:val="000000" w:themeColor="text1"/>
         </w:rPr>
-        <w:t>(Microsoft</w:t>
-      </w:r>
+      </w:pPr>
       <w:r>
         <w:rPr>
           <w:color w:val="000000" w:themeColor="text1"/>
         </w:rPr>
-        <w:t xml:space="preserve"> SQL et Oracle), les systèmes de courrier électronique comme Microsoft Exchange etc.</w:t>
-      </w:r>
-    </w:p>
-    <w:p>
-      <w:pPr>
-        <w:rPr>
-          <w:color w:val="000000" w:themeColor="text1"/>
-        </w:rPr>
-      </w:pPr>
-      <w:r>
-        <w:rPr>
-          <w:color w:val="000000" w:themeColor="text1"/>
-        </w:rPr>
-        <w:t xml:space="preserve">Voici une liste non exhaustive des systèmes </w:t>
-      </w:r>
-      <w:proofErr w:type="spellStart"/>
-      <w:r>
-        <w:rPr>
-          <w:color w:val="000000" w:themeColor="text1"/>
-        </w:rPr>
-        <w:t>RAIDs</w:t>
-      </w:r>
-      <w:proofErr w:type="spellEnd"/>
-      <w:r>
-        <w:rPr>
-          <w:color w:val="000000" w:themeColor="text1"/>
-        </w:rPr>
-        <w:t> :</w:t>
+        <w:t>Voici une liste non exhaustive des systèmes RAIDs :</w:t>
       </w:r>
     </w:p>
     <w:p>
@@ -13533,23 +13165,7 @@
           <w:lang w:val="en-GB"/>
         </w:rPr>
         <w:tab/>
-        <w:t xml:space="preserve">Le JBOD (Just </w:t>
-      </w:r>
-      <w:proofErr w:type="gramStart"/>
-      <w:r>
-        <w:rPr>
-          <w:color w:val="000000" w:themeColor="text1"/>
-          <w:lang w:val="en-GB"/>
-        </w:rPr>
-        <w:t>A</w:t>
-      </w:r>
-      <w:proofErr w:type="gramEnd"/>
-      <w:r>
-        <w:rPr>
-          <w:color w:val="000000" w:themeColor="text1"/>
-          <w:lang w:val="en-GB"/>
-        </w:rPr>
-        <w:t xml:space="preserve"> Bunch Of Disks)</w:t>
+        <w:t>Le JBOD (Just A Bunch Of Disks)</w:t>
       </w:r>
     </w:p>
     <w:p>
@@ -13752,23 +13368,7 @@
           <w:lang w:val="en-GB"/>
         </w:rPr>
         <w:tab/>
-        <w:t xml:space="preserve">RAID 60 (ensembles RAID 6 </w:t>
-      </w:r>
-      <w:proofErr w:type="spellStart"/>
-      <w:r>
-        <w:rPr>
-          <w:color w:val="000000" w:themeColor="text1"/>
-          <w:lang w:val="en-GB"/>
-        </w:rPr>
-        <w:t>entrelacés</w:t>
-      </w:r>
-      <w:proofErr w:type="spellEnd"/>
-      <w:r>
-        <w:rPr>
-          <w:color w:val="000000" w:themeColor="text1"/>
-          <w:lang w:val="en-GB"/>
-        </w:rPr>
-        <w:t>)</w:t>
+        <w:t>RAID 60 (ensembles RAID 6 entrelacés)</w:t>
       </w:r>
     </w:p>
     <w:p>
@@ -13791,43 +13391,35 @@
           <w:color w:val="auto"/>
         </w:rPr>
       </w:pPr>
-      <w:bookmarkStart w:id="52" w:name="_Toc529113320"/>
+      <w:bookmarkStart w:id="51" w:name="_Toc529113320"/>
       <w:r>
         <w:rPr>
           <w:color w:val="auto"/>
         </w:rPr>
         <w:t>Raid Logiciel et matériel</w:t>
       </w:r>
+      <w:bookmarkEnd w:id="51"/>
+    </w:p>
+    <w:p>
+      <w:r>
+        <w:t>Un système Raid peut être créé de deux formes: Logiciel et matériel.</w:t>
+      </w:r>
+    </w:p>
+    <w:p>
+      <w:pPr>
+        <w:pStyle w:val="Titre4"/>
+        <w:rPr>
+          <w:color w:val="auto"/>
+        </w:rPr>
+      </w:pPr>
+      <w:bookmarkStart w:id="52" w:name="_Toc529113321"/>
+      <w:r>
+        <w:rPr>
+          <w:color w:val="auto"/>
+        </w:rPr>
+        <w:t>Raid matériel</w:t>
+      </w:r>
       <w:bookmarkEnd w:id="52"/>
-    </w:p>
-    <w:p>
-      <w:r>
-        <w:t>Un système Raid peut être créé de deux formes: Logiciel et matériel.</w:t>
-      </w:r>
-    </w:p>
-    <w:p>
-      <w:pPr>
-        <w:pStyle w:val="Titre4"/>
-        <w:rPr>
-          <w:color w:val="auto"/>
-        </w:rPr>
-      </w:pPr>
-      <w:bookmarkStart w:id="53" w:name="_Toc529113321"/>
-      <w:r>
-        <w:rPr>
-          <w:color w:val="auto"/>
-        </w:rPr>
-        <w:lastRenderedPageBreak/>
-        <w:t>Raid matériel</w:t>
-      </w:r>
-      <w:r>
-        <w:rPr>
-          <w:rStyle w:val="Appelnotedebasdep"/>
-          <w:color w:val="auto"/>
-        </w:rPr>
-        <w:footnoteReference w:id="10"/>
-      </w:r>
-      <w:bookmarkEnd w:id="53"/>
     </w:p>
     <w:p>
       <w:pPr>
@@ -13936,6 +13528,7 @@
           <w:noProof/>
           <w:lang w:eastAsia="fr-CH"/>
         </w:rPr>
+        <w:lastRenderedPageBreak/>
         <w:drawing>
           <wp:inline distT="0" distB="0" distL="0" distR="0" wp14:anchorId="1A6D1E72" wp14:editId="4961638D">
             <wp:extent cx="4448796" cy="2381582"/>
@@ -13973,7 +13566,6 @@
         </w:drawing>
       </w:r>
     </w:p>
-    <w:bookmarkStart w:id="54" w:name="_Toc529113322"/>
     <w:p>
       <w:pPr>
         <w:pStyle w:val="Titre4"/>
@@ -13981,6 +13573,7 @@
           <w:color w:val="auto"/>
         </w:rPr>
       </w:pPr>
+      <w:bookmarkStart w:id="53" w:name="_Toc529113322"/>
       <w:r>
         <w:rPr>
           <w:noProof/>
@@ -14147,7 +13740,7 @@
         </w:rPr>
         <w:t>Raid Logiciel</w:t>
       </w:r>
-      <w:bookmarkEnd w:id="54"/>
+      <w:bookmarkEnd w:id="53"/>
     </w:p>
     <w:p>
       <w:pPr>
@@ -14236,52 +13829,38 @@
           <w:lang w:val="en-GB"/>
         </w:rPr>
       </w:pPr>
-      <w:bookmarkStart w:id="55" w:name="_Toc529113323"/>
+      <w:bookmarkStart w:id="54" w:name="_Toc529113323"/>
       <w:r>
         <w:rPr>
           <w:lang w:val="en-GB"/>
         </w:rPr>
-        <w:t xml:space="preserve">Le JBOD (Just </w:t>
-      </w:r>
-      <w:proofErr w:type="gramStart"/>
+        <w:t xml:space="preserve">Le JBOD (Just A Bunch </w:t>
+      </w:r>
       <w:r>
         <w:rPr>
           <w:lang w:val="en-GB"/>
         </w:rPr>
-        <w:t>A</w:t>
-      </w:r>
-      <w:proofErr w:type="gramEnd"/>
+        <w:t>O</w:t>
+      </w:r>
       <w:r>
         <w:rPr>
           <w:lang w:val="en-GB"/>
         </w:rPr>
-        <w:t xml:space="preserve"> Bunch </w:t>
+        <w:t>f</w:t>
       </w:r>
       <w:r>
         <w:rPr>
           <w:lang w:val="en-GB"/>
         </w:rPr>
-        <w:t>O</w:t>
+        <w:t xml:space="preserve"> Disks</w:t>
       </w:r>
       <w:r>
         <w:rPr>
           <w:lang w:val="en-GB"/>
         </w:rPr>
-        <w:t>f</w:t>
-      </w:r>
-      <w:r>
-        <w:rPr>
-          <w:lang w:val="en-GB"/>
-        </w:rPr>
-        <w:t xml:space="preserve"> Disks</w:t>
-      </w:r>
-      <w:r>
-        <w:rPr>
-          <w:lang w:val="en-GB"/>
-        </w:rPr>
         <w:t>):</w:t>
       </w:r>
-      <w:bookmarkEnd w:id="55"/>
+      <w:bookmarkEnd w:id="54"/>
     </w:p>
     <w:p>
       <w:pPr>
@@ -14303,13 +13882,12 @@
       <w:pPr>
         <w:pStyle w:val="Titre3"/>
       </w:pPr>
-      <w:bookmarkStart w:id="56" w:name="_Toc529113324"/>
+      <w:bookmarkStart w:id="55" w:name="_Toc529113324"/>
       <w:r>
         <w:rPr>
           <w:noProof/>
           <w:lang w:eastAsia="fr-CH"/>
         </w:rPr>
-        <w:lastRenderedPageBreak/>
         <w:drawing>
           <wp:anchor distT="0" distB="0" distL="114300" distR="114300" simplePos="0" relativeHeight="251674624" behindDoc="0" locked="0" layoutInCell="1" allowOverlap="1" wp14:anchorId="5AEF4B6C" wp14:editId="42C62A01">
             <wp:simplePos x="0" y="0"/>
@@ -14376,7 +13954,7 @@
       <w:r>
         <w:t>RAID 0 (entrelacement) :</w:t>
       </w:r>
-      <w:bookmarkEnd w:id="56"/>
+      <w:bookmarkEnd w:id="55"/>
       <w:r>
         <w:rPr>
           <w:noProof/>
@@ -14394,45 +13972,31 @@
         <w:rPr>
           <w:color w:val="000000" w:themeColor="text1"/>
         </w:rPr>
-        <w:t xml:space="preserve">Le RAID 0 permet comme le JBOD de lier </w:t>
-      </w:r>
-      <w:proofErr w:type="gramStart"/>
-      <w:r>
+        <w:t>Le RAID 0 permet comme le JBOD de lier plusieurs disque dur ensemble en un seul. La différence est qu’il améliore les performances en vitesse mais les disques doivent être identique car sinon il se calque sur le disque le plus petit.</w:t>
+      </w:r>
+    </w:p>
+    <w:p>
+      <w:pPr>
         <w:rPr>
           <w:color w:val="000000" w:themeColor="text1"/>
         </w:rPr>
-        <w:t>plusieurs disque dur</w:t>
-      </w:r>
-      <w:proofErr w:type="gramEnd"/>
+      </w:pPr>
       <w:r>
         <w:rPr>
           <w:color w:val="000000" w:themeColor="text1"/>
         </w:rPr>
-        <w:t xml:space="preserve"> ensemble en un seul. La différence est qu’il améliore les performances en vitesse mais les disques doivent être identique car sinon il se calque sur le disque le plus petit.</w:t>
-      </w:r>
-    </w:p>
-    <w:p>
-      <w:pPr>
+        <w:t xml:space="preserve">L’amélioration en vitesse vient du </w:t>
+      </w:r>
+      <w:r>
         <w:rPr>
           <w:color w:val="000000" w:themeColor="text1"/>
         </w:rPr>
-      </w:pPr>
+        <w:t>fait</w:t>
+      </w:r>
       <w:r>
         <w:rPr>
           <w:color w:val="000000" w:themeColor="text1"/>
         </w:rPr>
-        <w:t xml:space="preserve">L’amélioration en vitesse vient du </w:t>
-      </w:r>
-      <w:r>
-        <w:rPr>
-          <w:color w:val="000000" w:themeColor="text1"/>
-        </w:rPr>
-        <w:t>fait</w:t>
-      </w:r>
-      <w:r>
-        <w:rPr>
-          <w:color w:val="000000" w:themeColor="text1"/>
-        </w:rPr>
         <w:t xml:space="preserve"> que par exemple s’il a envie d’enregistrer un fichier de 1 giga il va enregistrer à chaque fois 200 méga en même temps sur chaque disque pour alléger la tâche et l’accélérer. Si l’un des disques casse nous perdons toutes les données.</w:t>
       </w:r>
     </w:p>
@@ -14440,7 +14004,7 @@
       <w:pPr>
         <w:pStyle w:val="Titre3"/>
       </w:pPr>
-      <w:bookmarkStart w:id="57" w:name="_Toc529113325"/>
+      <w:bookmarkStart w:id="56" w:name="_Toc529113325"/>
       <w:r>
         <w:rPr>
           <w:noProof/>
@@ -14515,7 +14079,7 @@
       <w:r>
         <w:t xml:space="preserve"> :</w:t>
       </w:r>
-      <w:bookmarkEnd w:id="57"/>
+      <w:bookmarkEnd w:id="56"/>
       <w:r>
         <w:rPr>
           <w:noProof/>
@@ -14562,6 +14126,7 @@
           <w:noProof/>
           <w:lang w:eastAsia="fr-CH"/>
         </w:rPr>
+        <w:lastRenderedPageBreak/>
         <w:drawing>
           <wp:anchor distT="0" distB="0" distL="114300" distR="114300" simplePos="0" relativeHeight="251676672" behindDoc="0" locked="0" layoutInCell="1" allowOverlap="1" wp14:anchorId="6804DD9D" wp14:editId="63E93A05">
             <wp:simplePos x="0" y="0"/>
@@ -14630,14 +14195,14 @@
       <w:pPr>
         <w:pStyle w:val="Titre3"/>
       </w:pPr>
-      <w:bookmarkStart w:id="58" w:name="_Toc529113326"/>
+      <w:bookmarkStart w:id="57" w:name="_Toc529113326"/>
       <w:r>
         <w:t>RAID 1E (écriture miroir entrelacée)</w:t>
       </w:r>
       <w:r>
         <w:t> :</w:t>
       </w:r>
-      <w:bookmarkEnd w:id="58"/>
+      <w:bookmarkEnd w:id="57"/>
     </w:p>
     <w:p>
       <w:pPr>
@@ -14708,14 +14273,14 @@
       <w:pPr>
         <w:pStyle w:val="Titre3"/>
       </w:pPr>
-      <w:bookmarkStart w:id="59" w:name="_Toc529113327"/>
+      <w:bookmarkStart w:id="58" w:name="_Toc529113327"/>
       <w:r>
         <w:t>RAID 5 (entrelacement avec parité)</w:t>
       </w:r>
       <w:r>
         <w:t> :</w:t>
       </w:r>
-      <w:bookmarkEnd w:id="59"/>
+      <w:bookmarkEnd w:id="58"/>
     </w:p>
     <w:p>
       <w:pPr>
@@ -14826,7 +14391,7 @@
       <w:pPr>
         <w:pStyle w:val="Titre3"/>
       </w:pPr>
-      <w:bookmarkStart w:id="60" w:name="_Toc529113328"/>
+      <w:bookmarkStart w:id="59" w:name="_Toc529113328"/>
       <w:r>
         <w:rPr>
           <w:rFonts w:ascii="Minion-Italic" w:hAnsi="Minion-Italic" w:cs="Minion-Italic"/>
@@ -14837,7 +14402,6 @@
           <w:szCs w:val="19"/>
           <w:lang w:eastAsia="fr-CH"/>
         </w:rPr>
-        <w:lastRenderedPageBreak/>
         <w:drawing>
           <wp:anchor distT="0" distB="0" distL="114300" distR="114300" simplePos="0" relativeHeight="251678720" behindDoc="0" locked="0" layoutInCell="1" allowOverlap="1" wp14:anchorId="3905E5AC" wp14:editId="1FCDAF6B">
             <wp:simplePos x="0" y="0"/>
@@ -14907,7 +14471,7 @@
       <w:r>
         <w:t> :</w:t>
       </w:r>
-      <w:bookmarkEnd w:id="60"/>
+      <w:bookmarkEnd w:id="59"/>
     </w:p>
     <w:p/>
     <w:p>
@@ -14992,7 +14556,7 @@
       <w:pPr>
         <w:pStyle w:val="Titre3"/>
       </w:pPr>
-      <w:bookmarkStart w:id="61" w:name="_Toc529113329"/>
+      <w:bookmarkStart w:id="60" w:name="_Toc529113329"/>
       <w:r>
         <w:rPr>
           <w:rFonts w:ascii="Minion-Italic" w:hAnsi="Minion-Italic" w:cs="Minion-Italic"/>
@@ -15003,6 +14567,7 @@
           <w:szCs w:val="19"/>
           <w:lang w:eastAsia="fr-CH"/>
         </w:rPr>
+        <w:lastRenderedPageBreak/>
         <w:drawing>
           <wp:anchor distT="0" distB="0" distL="114300" distR="114300" simplePos="0" relativeHeight="251679744" behindDoc="0" locked="0" layoutInCell="1" allowOverlap="1" wp14:anchorId="0BB8DAF1" wp14:editId="65DB5EB5">
             <wp:simplePos x="0" y="0"/>
@@ -15072,7 +14637,7 @@
       <w:r>
         <w:t> :</w:t>
       </w:r>
-      <w:bookmarkEnd w:id="61"/>
+      <w:bookmarkEnd w:id="60"/>
     </w:p>
     <w:p>
       <w:pPr>
@@ -15171,102 +14736,88 @@
         <w:rPr>
           <w:color w:val="000000" w:themeColor="text1"/>
         </w:rPr>
-        <w:t xml:space="preserve"> d’avoir une vitesse de d’écriture accélérer tout en ayant du </w:t>
-      </w:r>
-      <w:proofErr w:type="spellStart"/>
+        <w:t xml:space="preserve"> d’avoir une vitesse de d’écriture accélérer tout en ayant du mirroring. La différence est qu’il marche avec des disques en nombre pair. L’architecture est 2 </w:t>
+      </w:r>
       <w:r>
         <w:rPr>
           <w:color w:val="000000" w:themeColor="text1"/>
         </w:rPr>
-        <w:t>mirroring</w:t>
-      </w:r>
-      <w:proofErr w:type="spellEnd"/>
+        <w:t>disques</w:t>
+      </w:r>
       <w:r>
         <w:rPr>
           <w:color w:val="000000" w:themeColor="text1"/>
         </w:rPr>
-        <w:t xml:space="preserve">. La différence est qu’il marche avec des disques en nombre pair. L’architecture est 2 </w:t>
+        <w:t xml:space="preserve"> forme un disque en RAID 0 et </w:t>
       </w:r>
       <w:r>
         <w:rPr>
           <w:color w:val="000000" w:themeColor="text1"/>
         </w:rPr>
-        <w:t>disques</w:t>
+        <w:t>un deuxième pair</w:t>
       </w:r>
       <w:r>
         <w:rPr>
           <w:color w:val="000000" w:themeColor="text1"/>
         </w:rPr>
-        <w:t xml:space="preserve"> forme un disque en RAID 0 et </w:t>
-      </w:r>
-      <w:r>
+        <w:t xml:space="preserve"> fait la même chose. Ensuite nous unisson les 2 disque que forment les pairs pour faire un raid 1. Cela permet la perte de 1 disque et d’avoir une vitesse accélérer. Ça reste malgré tout un mode ou seulement 50% des capacité total des disques est utilisable. </w:t>
+      </w:r>
+    </w:p>
+    <w:p>
+      <w:pPr>
+        <w:pStyle w:val="Titre3"/>
+      </w:pPr>
+      <w:bookmarkStart w:id="61" w:name="_Toc529113330"/>
+      <w:r>
+        <w:t>RAID 50 (ensembles RAID 5 entrelacés)</w:t>
+      </w:r>
+      <w:r>
+        <w:t> :</w:t>
+      </w:r>
+      <w:bookmarkEnd w:id="61"/>
+    </w:p>
+    <w:p>
+      <w:pPr>
         <w:rPr>
           <w:color w:val="000000" w:themeColor="text1"/>
         </w:rPr>
-        <w:t>un deuxième pair</w:t>
-      </w:r>
+      </w:pPr>
       <w:r>
         <w:rPr>
           <w:color w:val="000000" w:themeColor="text1"/>
         </w:rPr>
-        <w:t xml:space="preserve"> fait la même chose. Ensuite nous unisson les 2 disque que forment les pairs pour faire un raid 1. Cela permet la perte de 1 disque et d’avoir une vitesse accélérer. Ça reste malgré tout un mode ou seulement 50% des capacité total des disques est utilisable. </w:t>
+        <w:t xml:space="preserve">Le RAID 50 permet d’avoir 2 </w:t>
+      </w:r>
+      <w:r>
+        <w:rPr>
+          <w:color w:val="000000" w:themeColor="text1"/>
+        </w:rPr>
+        <w:t>piles</w:t>
+      </w:r>
+      <w:r>
+        <w:rPr>
+          <w:color w:val="000000" w:themeColor="text1"/>
+        </w:rPr>
+        <w:t xml:space="preserve"> de disques en RAID 5 entrelacer en RAID 0. Chaque pile peux perde un disque et les performances sont accélérer tout en ayant la possibilité d’utilisé 67% </w:t>
+      </w:r>
+      <w:r>
+        <w:rPr>
+          <w:color w:val="000000" w:themeColor="text1"/>
+        </w:rPr>
+        <w:t>à</w:t>
+      </w:r>
+      <w:r>
+        <w:rPr>
+          <w:color w:val="000000" w:themeColor="text1"/>
+        </w:rPr>
+        <w:t xml:space="preserve"> 94% Dépendant le nombre de disque dans l’ensemble du RAID.</w:t>
       </w:r>
     </w:p>
     <w:p>
       <w:pPr>
         <w:pStyle w:val="Titre3"/>
       </w:pPr>
-      <w:bookmarkStart w:id="62" w:name="_Toc529113330"/>
-      <w:r>
-        <w:t>RAID 50 (ensembles RAID 5 entrelacés)</w:t>
-      </w:r>
-      <w:r>
-        <w:t> :</w:t>
-      </w:r>
-      <w:bookmarkEnd w:id="62"/>
-    </w:p>
-    <w:p>
-      <w:pPr>
-        <w:rPr>
-          <w:color w:val="000000" w:themeColor="text1"/>
-        </w:rPr>
-      </w:pPr>
-      <w:r>
-        <w:rPr>
-          <w:color w:val="000000" w:themeColor="text1"/>
-        </w:rPr>
-        <w:t xml:space="preserve">Le RAID 50 permet d’avoir 2 </w:t>
-      </w:r>
-      <w:r>
-        <w:rPr>
-          <w:color w:val="000000" w:themeColor="text1"/>
-        </w:rPr>
-        <w:t>piles</w:t>
-      </w:r>
-      <w:r>
-        <w:rPr>
-          <w:color w:val="000000" w:themeColor="text1"/>
-        </w:rPr>
-        <w:t xml:space="preserve"> de disques en RAID 5 entrelacer en RAID 0. Chaque pile peux perde un disque et les performances sont accélérer tout en ayant la possibilité d’utilisé 67% </w:t>
-      </w:r>
-      <w:r>
-        <w:rPr>
-          <w:color w:val="000000" w:themeColor="text1"/>
-        </w:rPr>
-        <w:t>à</w:t>
-      </w:r>
-      <w:r>
-        <w:rPr>
-          <w:color w:val="000000" w:themeColor="text1"/>
-        </w:rPr>
-        <w:t xml:space="preserve"> 94% Dépendant le nombre de disque dans l’ensemble du RAID.</w:t>
-      </w:r>
-    </w:p>
-    <w:p>
-      <w:pPr>
-        <w:pStyle w:val="Titre3"/>
-      </w:pPr>
-      <w:bookmarkStart w:id="63" w:name="_Toc529113331"/>
+      <w:bookmarkStart w:id="62" w:name="_Toc529113331"/>
       <w:r>
         <w:rPr>
           <w:rFonts w:ascii="Minion-Italic" w:hAnsi="Minion-Italic" w:cs="Minion-Italic"/>
@@ -15346,7 +14897,7 @@
       <w:r>
         <w:t> :</w:t>
       </w:r>
-      <w:bookmarkEnd w:id="63"/>
+      <w:bookmarkEnd w:id="62"/>
       <w:r>
         <w:rPr>
           <w:rFonts w:ascii="Minion-Italic" w:hAnsi="Minion-Italic" w:cs="Minion-Italic"/>
@@ -15388,47 +14939,183 @@
       <w:pPr>
         <w:pStyle w:val="Titre2"/>
       </w:pPr>
-      <w:bookmarkStart w:id="64" w:name="_Toc529113332"/>
+      <w:bookmarkStart w:id="63" w:name="_Toc529113332"/>
+      <w:r>
+        <w:t>Les différents systèmes de stockages</w:t>
+      </w:r>
+      <w:bookmarkEnd w:id="63"/>
+    </w:p>
+    <w:p>
+      <w:pPr>
+        <w:pStyle w:val="Titre3"/>
+      </w:pPr>
+      <w:bookmarkStart w:id="64" w:name="_Toc529113333"/>
+      <w:r>
+        <w:t>Première génération</w:t>
+      </w:r>
+      <w:r>
+        <w:t xml:space="preserve"> – supports physiques</w:t>
+      </w:r>
+      <w:bookmarkEnd w:id="64"/>
+    </w:p>
+    <w:p>
+      <w:pPr>
+        <w:pStyle w:val="Titre4"/>
+      </w:pPr>
+      <w:bookmarkStart w:id="65" w:name="_Toc529113334"/>
+      <w:r>
+        <w:t xml:space="preserve">Le </w:t>
+      </w:r>
+      <w:r>
+        <w:t>r</w:t>
+      </w:r>
+      <w:r>
+        <w:t>uban perforé</w:t>
+      </w:r>
+      <w:bookmarkEnd w:id="65"/>
+    </w:p>
+    <w:p>
+      <w:pPr>
+        <w:rPr>
+          <w:color w:val="ED7D31" w:themeColor="accent2"/>
+        </w:rPr>
+      </w:pPr>
+      <w:r>
+        <w:rPr>
+          <w:color w:val="ED7D31" w:themeColor="accent2"/>
+        </w:rPr>
+        <w:t>Le premier ruban perforé est apparu en 1725</w:t>
+      </w:r>
+      <w:r>
+        <w:rPr>
+          <w:color w:val="ED7D31" w:themeColor="accent2"/>
+        </w:rPr>
+        <w:t>. Son inventeur Basile Bouchon l’utilisa dans son métier à tisser. Cette technologie est très vite devenue obsolète dû à l’arrivée de la « carte perforée ».</w:t>
+      </w:r>
+    </w:p>
+    <w:p>
+      <w:pPr>
+        <w:pStyle w:val="Titre4"/>
+      </w:pPr>
+      <w:bookmarkStart w:id="66" w:name="_Toc529113335"/>
+      <w:r>
+        <w:t>La c</w:t>
+      </w:r>
+      <w:r>
+        <w:t>arte perforée</w:t>
+      </w:r>
+      <w:bookmarkEnd w:id="66"/>
+    </w:p>
+    <w:p>
+      <w:pPr>
+        <w:rPr>
+          <w:color w:val="ED7D31" w:themeColor="accent2"/>
+        </w:rPr>
+      </w:pPr>
+      <w:r>
+        <w:rPr>
+          <w:color w:val="ED7D31" w:themeColor="accent2"/>
+        </w:rPr>
+        <w:t>La carte perforée est l’un des premiers systèmes de mémoires de masse. Elles seront utilisées dans les débuts de l’informatique.</w:t>
+      </w:r>
+      <w:r>
+        <w:rPr>
+          <w:color w:val="ED7D31" w:themeColor="accent2"/>
+        </w:rPr>
+        <w:t xml:space="preserve"> La carte perforée est un perfectionnement du ruban perforé apparu dans </w:t>
+      </w:r>
+      <w:r>
+        <w:rPr>
+          <w:color w:val="ED7D31" w:themeColor="accent2"/>
+        </w:rPr>
+        <w:t>les années</w:t>
+      </w:r>
+      <w:r>
+        <w:rPr>
+          <w:color w:val="ED7D31" w:themeColor="accent2"/>
+        </w:rPr>
+        <w:t xml:space="preserve"> 1884 pour donner des instructions</w:t>
+      </w:r>
+      <w:r>
+        <w:rPr>
+          <w:color w:val="ED7D31" w:themeColor="accent2"/>
+        </w:rPr>
+        <w:t xml:space="preserve"> à des machines analytiques.</w:t>
+      </w:r>
+    </w:p>
+    <w:p>
+      <w:pPr>
+        <w:rPr>
+          <w:color w:val="ED7D31" w:themeColor="accent2"/>
+        </w:rPr>
+      </w:pPr>
+      <w:r>
+        <w:rPr>
+          <w:color w:val="ED7D31" w:themeColor="accent2"/>
+        </w:rPr>
+        <w:t>Dans les années 1950, la spécification Hollerith/IBM apparait pour les cartes 8 colonnes. Sa longueur doit être de 187.32mm et sa largeur de 82.55mm avec une marge de 2 dixièmes.</w:t>
+      </w:r>
+      <w:r>
+        <w:rPr>
+          <w:color w:val="ED7D31" w:themeColor="accent2"/>
+        </w:rPr>
+        <w:t xml:space="preserve"> Il doit être propre (sans poussière) lors de son utilisation, afin de ne pas abimer la machine.</w:t>
+      </w:r>
+    </w:p>
+    <w:p>
+      <w:pPr>
+        <w:rPr>
+          <w:color w:val="ED7D31" w:themeColor="accent2"/>
+        </w:rPr>
+      </w:pPr>
+      <w:r>
+        <w:rPr>
+          <w:color w:val="ED7D31" w:themeColor="accent2"/>
+        </w:rPr>
+        <w:t xml:space="preserve">Les cartes perforées étaient généralement utilisées pour faire </w:t>
+      </w:r>
+      <w:r>
+        <w:rPr>
+          <w:color w:val="ED7D31" w:themeColor="accent2"/>
+        </w:rPr>
+        <w:t>l</w:t>
+      </w:r>
+      <w:r>
+        <w:rPr>
+          <w:color w:val="ED7D31" w:themeColor="accent2"/>
+        </w:rPr>
+        <w:t>es traitements automatiques</w:t>
+      </w:r>
+      <w:r>
+        <w:rPr>
+          <w:color w:val="ED7D31" w:themeColor="accent2"/>
+        </w:rPr>
+        <w:t xml:space="preserve"> des bulletins de salaires, faire des calculs et des statistiques, écrire des codes sources.</w:t>
+      </w:r>
+    </w:p>
+    <w:p>
+      <w:pPr>
+        <w:pStyle w:val="Titre3"/>
+      </w:pPr>
+      <w:bookmarkStart w:id="67" w:name="_Toc529113336"/>
       <w:r>
         <w:lastRenderedPageBreak/>
-        <w:t>Les différents systèmes de stockages</w:t>
-      </w:r>
-      <w:r>
-        <w:rPr>
-          <w:rStyle w:val="Appelnotedebasdep"/>
-        </w:rPr>
-        <w:footnoteReference w:id="11"/>
-      </w:r>
-      <w:bookmarkEnd w:id="64"/>
-    </w:p>
-    <w:p>
-      <w:pPr>
-        <w:pStyle w:val="Titre3"/>
-      </w:pPr>
-      <w:bookmarkStart w:id="65" w:name="_Toc529113333"/>
-      <w:r>
-        <w:t>Première génération</w:t>
-      </w:r>
-      <w:r>
-        <w:t xml:space="preserve"> – supports physiques</w:t>
-      </w:r>
-      <w:bookmarkEnd w:id="65"/>
+        <w:t>Deuxième génération</w:t>
+      </w:r>
+      <w:r>
+        <w:t xml:space="preserve"> – supports magnétiques</w:t>
+      </w:r>
+      <w:bookmarkEnd w:id="67"/>
     </w:p>
     <w:p>
       <w:pPr>
         <w:pStyle w:val="Titre4"/>
       </w:pPr>
-      <w:bookmarkStart w:id="66" w:name="_Toc529113334"/>
-      <w:r>
-        <w:t xml:space="preserve">Le </w:t>
-      </w:r>
-      <w:r>
-        <w:t>r</w:t>
-      </w:r>
-      <w:r>
-        <w:t>uban perforé</w:t>
-      </w:r>
-      <w:bookmarkEnd w:id="66"/>
+      <w:bookmarkStart w:id="68" w:name="_Toc529113337"/>
+      <w:r>
+        <w:t>La bande magnétique</w:t>
+      </w:r>
+      <w:bookmarkEnd w:id="68"/>
     </w:p>
     <w:p>
       <w:pPr>
@@ -15440,227 +15127,77 @@
         <w:rPr>
           <w:color w:val="ED7D31" w:themeColor="accent2"/>
         </w:rPr>
-        <w:t>Le premier ruban perforé est apparu en 1725</w:t>
+        <w:t xml:space="preserve">La bande magnétique, développée en Allemagne en 1928, est utilisée pour enregistrer et écouter des informations analogiques ou numériques. Le magnétophone servira alors à écouter </w:t>
       </w:r>
       <w:r>
         <w:rPr>
           <w:color w:val="ED7D31" w:themeColor="accent2"/>
         </w:rPr>
-        <w:t>. Son inventeur Basile Bouchon l’utilisa dans son métier à tisser. Cette technologie est très vite devenue obsolète dû à l’arrivée de la « carte perforée ».</w:t>
+        <w:t>les signaux audios</w:t>
+      </w:r>
+      <w:r>
+        <w:rPr>
+          <w:color w:val="ED7D31" w:themeColor="accent2"/>
+        </w:rPr>
+        <w:t xml:space="preserve"> et le magnétoscope pour les signaux </w:t>
+      </w:r>
+      <w:r>
+        <w:rPr>
+          <w:color w:val="ED7D31" w:themeColor="accent2"/>
+        </w:rPr>
+        <w:t>vidéo</w:t>
+      </w:r>
+      <w:r>
+        <w:rPr>
+          <w:color w:val="ED7D31" w:themeColor="accent2"/>
+        </w:rPr>
+        <w:t>.</w:t>
+      </w:r>
+    </w:p>
+    <w:p>
+      <w:pPr>
+        <w:rPr>
+          <w:color w:val="ED7D31" w:themeColor="accent2"/>
+        </w:rPr>
+      </w:pPr>
+      <w:r>
+        <w:rPr>
+          <w:color w:val="ED7D31" w:themeColor="accent2"/>
+        </w:rPr>
+        <w:t>L’utilisation d’une bande magnétique se caractérisera à l’aide de la largeur de la bande et à son nombre de pistes.</w:t>
+      </w:r>
+    </w:p>
+    <w:p>
+      <w:pPr>
+        <w:rPr>
+          <w:color w:val="ED7D31" w:themeColor="accent2"/>
+        </w:rPr>
+      </w:pPr>
+      <w:r>
+        <w:rPr>
+          <w:color w:val="ED7D31" w:themeColor="accent2"/>
+        </w:rPr>
+        <w:t xml:space="preserve">Les bandes magnétiques sont très vite devenues le système de mémoire de masse </w:t>
+      </w:r>
+      <w:r>
+        <w:rPr>
+          <w:color w:val="ED7D31" w:themeColor="accent2"/>
+        </w:rPr>
+        <w:t>par excellence.</w:t>
       </w:r>
     </w:p>
     <w:p>
       <w:pPr>
         <w:pStyle w:val="Titre4"/>
       </w:pPr>
-      <w:bookmarkStart w:id="67" w:name="_Toc529113335"/>
-      <w:r>
-        <w:t>La c</w:t>
-      </w:r>
-      <w:r>
-        <w:t>arte perforée</w:t>
-      </w:r>
-      <w:bookmarkEnd w:id="67"/>
-    </w:p>
-    <w:p>
-      <w:pPr>
-        <w:rPr>
-          <w:color w:val="ED7D31" w:themeColor="accent2"/>
-        </w:rPr>
-      </w:pPr>
-      <w:r>
-        <w:rPr>
-          <w:color w:val="ED7D31" w:themeColor="accent2"/>
-        </w:rPr>
-        <w:t>La carte perforée est l’un des premiers systèmes de mémoires de masse. Elles seront utilisées dans les débuts de l’informatique.</w:t>
-      </w:r>
-      <w:r>
-        <w:rPr>
-          <w:color w:val="ED7D31" w:themeColor="accent2"/>
-        </w:rPr>
-        <w:t xml:space="preserve"> La carte perforée est un perfectionnement du ruban perforé apparu dans </w:t>
-      </w:r>
-      <w:r>
-        <w:rPr>
-          <w:color w:val="ED7D31" w:themeColor="accent2"/>
-        </w:rPr>
-        <w:t>les années</w:t>
-      </w:r>
-      <w:r>
-        <w:rPr>
-          <w:color w:val="ED7D31" w:themeColor="accent2"/>
-        </w:rPr>
-        <w:t xml:space="preserve"> 1884 pour donner des instructions</w:t>
-      </w:r>
-      <w:r>
-        <w:rPr>
-          <w:color w:val="ED7D31" w:themeColor="accent2"/>
-        </w:rPr>
-        <w:t xml:space="preserve"> à des machines analytiques.</w:t>
-      </w:r>
-    </w:p>
-    <w:p>
-      <w:pPr>
-        <w:rPr>
-          <w:color w:val="ED7D31" w:themeColor="accent2"/>
-        </w:rPr>
-      </w:pPr>
-      <w:r>
-        <w:rPr>
-          <w:color w:val="ED7D31" w:themeColor="accent2"/>
-        </w:rPr>
-        <w:t>Dans les années 1950, la spécification Hollerith/IBM apparait pour les cartes 8 colonnes. Sa longueur doit être de 187.32mm et sa largeur de 82.55mm avec une marge de 2 dixièmes.</w:t>
-      </w:r>
-      <w:r>
-        <w:rPr>
-          <w:color w:val="ED7D31" w:themeColor="accent2"/>
-        </w:rPr>
-        <w:t xml:space="preserve"> Il doit être propre (sans poussière) lors de son utilisation, afin de ne pas abimer la machine.</w:t>
-      </w:r>
-    </w:p>
-    <w:p>
-      <w:pPr>
-        <w:rPr>
-          <w:color w:val="ED7D31" w:themeColor="accent2"/>
-        </w:rPr>
-      </w:pPr>
-      <w:r>
-        <w:rPr>
-          <w:color w:val="ED7D31" w:themeColor="accent2"/>
-        </w:rPr>
-        <w:t xml:space="preserve">Les cartes perforées étaient généralement utilisées pour faire </w:t>
-      </w:r>
-      <w:r>
-        <w:rPr>
-          <w:color w:val="ED7D31" w:themeColor="accent2"/>
-        </w:rPr>
-        <w:t>l</w:t>
-      </w:r>
-      <w:r>
-        <w:rPr>
-          <w:color w:val="ED7D31" w:themeColor="accent2"/>
-        </w:rPr>
-        <w:t>es traitements automatiques</w:t>
-      </w:r>
-      <w:r>
-        <w:rPr>
-          <w:color w:val="ED7D31" w:themeColor="accent2"/>
-        </w:rPr>
-        <w:t xml:space="preserve"> des bulletins de salaires, faire des calculs et des statistiques, écrire des codes sources.</w:t>
-      </w:r>
-    </w:p>
-    <w:p>
-      <w:pPr>
-        <w:pStyle w:val="Titre3"/>
-      </w:pPr>
-      <w:bookmarkStart w:id="68" w:name="_Toc529113336"/>
-      <w:r>
-        <w:t>Deuxième génération</w:t>
-      </w:r>
-      <w:r>
-        <w:t xml:space="preserve"> – supports magnétiques</w:t>
-      </w:r>
-      <w:bookmarkEnd w:id="68"/>
-    </w:p>
-    <w:p>
-      <w:pPr>
-        <w:pStyle w:val="Titre4"/>
-      </w:pPr>
-      <w:bookmarkStart w:id="69" w:name="_Toc529113337"/>
-      <w:r>
-        <w:t>La bande magnétique</w:t>
+      <w:bookmarkStart w:id="69" w:name="_Toc529113338"/>
+      <w:r>
+        <w:t>La cassette</w:t>
+      </w:r>
+      <w:r>
+        <w:t xml:space="preserve"> audio</w:t>
       </w:r>
       <w:bookmarkEnd w:id="69"/>
-    </w:p>
-    <w:p>
-      <w:pPr>
-        <w:rPr>
-          <w:color w:val="ED7D31" w:themeColor="accent2"/>
-        </w:rPr>
-      </w:pPr>
-      <w:r>
-        <w:rPr>
-          <w:color w:val="ED7D31" w:themeColor="accent2"/>
-        </w:rPr>
-        <w:t xml:space="preserve">La bande magnétique, développée en Allemagne en 1928, est utilisée pour enregistrer et écouter des informations analogiques ou numériques. Le magnétophone servira alors à écouter </w:t>
-      </w:r>
-      <w:r>
-        <w:rPr>
-          <w:color w:val="ED7D31" w:themeColor="accent2"/>
-        </w:rPr>
-        <w:t xml:space="preserve">les signaux </w:t>
-      </w:r>
-      <w:proofErr w:type="spellStart"/>
-      <w:r>
-        <w:rPr>
-          <w:color w:val="ED7D31" w:themeColor="accent2"/>
-        </w:rPr>
-        <w:t>audios</w:t>
-      </w:r>
-      <w:proofErr w:type="spellEnd"/>
-      <w:r>
-        <w:rPr>
-          <w:color w:val="ED7D31" w:themeColor="accent2"/>
-        </w:rPr>
-        <w:t xml:space="preserve"> et le magnétoscope pour les signaux </w:t>
-      </w:r>
-      <w:r>
-        <w:rPr>
-          <w:color w:val="ED7D31" w:themeColor="accent2"/>
-        </w:rPr>
-        <w:t>vidéo</w:t>
-      </w:r>
-      <w:r>
-        <w:rPr>
-          <w:color w:val="ED7D31" w:themeColor="accent2"/>
-        </w:rPr>
-        <w:t>.</w:t>
-      </w:r>
-    </w:p>
-    <w:p>
-      <w:pPr>
-        <w:rPr>
-          <w:color w:val="ED7D31" w:themeColor="accent2"/>
-        </w:rPr>
-      </w:pPr>
-      <w:r>
-        <w:rPr>
-          <w:color w:val="ED7D31" w:themeColor="accent2"/>
-        </w:rPr>
-        <w:t>L’utilisation d’une bande magnétique se caractérisera à l’aide de la largeur de la bande et à son nombre de pistes.</w:t>
-      </w:r>
-    </w:p>
-    <w:p>
-      <w:pPr>
-        <w:rPr>
-          <w:color w:val="ED7D31" w:themeColor="accent2"/>
-        </w:rPr>
-      </w:pPr>
-      <w:r>
-        <w:rPr>
-          <w:color w:val="ED7D31" w:themeColor="accent2"/>
-        </w:rPr>
-        <w:t xml:space="preserve">Les bandes magnétiques sont très vite devenues le système de mémoire de masse </w:t>
-      </w:r>
-      <w:r>
-        <w:rPr>
-          <w:color w:val="ED7D31" w:themeColor="accent2"/>
-        </w:rPr>
-        <w:t>par excellence.</w:t>
-      </w:r>
-    </w:p>
-    <w:p>
-      <w:pPr>
-        <w:pStyle w:val="Titre4"/>
-      </w:pPr>
-      <w:bookmarkStart w:id="70" w:name="_Toc529113338"/>
-      <w:r>
-        <w:t>La cassette</w:t>
-      </w:r>
-      <w:r>
-        <w:t xml:space="preserve"> audio</w:t>
-      </w:r>
-      <w:bookmarkEnd w:id="70"/>
     </w:p>
     <w:p>
       <w:pPr>
@@ -15819,7 +15356,6 @@
           <w:color w:val="ED7D31" w:themeColor="accent2"/>
           <w:sz w:val="22"/>
         </w:rPr>
-        <w:lastRenderedPageBreak/>
         <w:t>Type 3 – ferrichrome : de 30Hz à 16kHz</w:t>
       </w:r>
     </w:p>
@@ -15874,332 +15410,286 @@
       <w:pPr>
         <w:pStyle w:val="Titre4"/>
       </w:pPr>
-      <w:bookmarkStart w:id="71" w:name="_Toc529113339"/>
+      <w:bookmarkStart w:id="70" w:name="_Toc529113339"/>
       <w:r>
         <w:t>La cassette vidéo</w:t>
       </w:r>
+      <w:bookmarkEnd w:id="70"/>
+    </w:p>
+    <w:p>
+      <w:pPr>
+        <w:rPr>
+          <w:color w:val="ED7D31" w:themeColor="accent2"/>
+        </w:rPr>
+      </w:pPr>
+      <w:r>
+        <w:rPr>
+          <w:color w:val="ED7D31" w:themeColor="accent2"/>
+        </w:rPr>
+        <w:t xml:space="preserve">La cassette vidéo fonctionne de la même manière qu’une cassette audio : elle comprend </w:t>
+      </w:r>
+      <w:r>
+        <w:rPr>
+          <w:color w:val="ED7D31" w:themeColor="accent2"/>
+        </w:rPr>
+        <w:t>une bobine</w:t>
+      </w:r>
+      <w:r>
+        <w:rPr>
+          <w:color w:val="ED7D31" w:themeColor="accent2"/>
+        </w:rPr>
+        <w:t xml:space="preserve"> de magnétique capable de défiler afin de pouvoir lire ou enregistrer </w:t>
+      </w:r>
+      <w:r>
+        <w:rPr>
+          <w:color w:val="ED7D31" w:themeColor="accent2"/>
+        </w:rPr>
+        <w:t>des signaux audios</w:t>
+      </w:r>
+      <w:r>
+        <w:rPr>
+          <w:color w:val="ED7D31" w:themeColor="accent2"/>
+        </w:rPr>
+        <w:t xml:space="preserve"> ou vidéos</w:t>
+      </w:r>
+      <w:r>
+        <w:rPr>
+          <w:color w:val="ED7D31" w:themeColor="accent2"/>
+        </w:rPr>
+        <w:t>.</w:t>
+      </w:r>
+    </w:p>
+    <w:p>
+      <w:r>
+        <w:rPr>
+          <w:color w:val="ED7D31" w:themeColor="accent2"/>
+        </w:rPr>
+        <w:t>Il existe différents</w:t>
+      </w:r>
+      <w:r>
+        <w:rPr>
+          <w:color w:val="ED7D31" w:themeColor="accent2"/>
+        </w:rPr>
+        <w:t xml:space="preserve"> formats de cassettes </w:t>
+      </w:r>
+      <w:r>
+        <w:rPr>
+          <w:color w:val="ED7D31" w:themeColor="accent2"/>
+        </w:rPr>
+        <w:t>vidéo</w:t>
+      </w:r>
+      <w:r>
+        <w:rPr>
+          <w:color w:val="ED7D31" w:themeColor="accent2"/>
+        </w:rPr>
+        <w:t xml:space="preserve"> comme </w:t>
+      </w:r>
+      <w:r>
+        <w:rPr>
+          <w:color w:val="ED7D31" w:themeColor="accent2"/>
+        </w:rPr>
+        <w:t>la VHS, le VCR, le U-matic, etc… La différence entre ces formats se caractérise par une différente largeur de bande pour la luminance et une différente largeur de bande pour la chrominance.</w:t>
+      </w:r>
+    </w:p>
+    <w:p>
+      <w:pPr>
+        <w:pStyle w:val="Titre4"/>
+      </w:pPr>
+      <w:bookmarkStart w:id="71" w:name="_Toc529113340"/>
+      <w:r>
+        <w:t>Le disque dur</w:t>
+      </w:r>
       <w:bookmarkEnd w:id="71"/>
     </w:p>
     <w:p>
-      <w:pPr>
-        <w:rPr>
-          <w:color w:val="ED7D31" w:themeColor="accent2"/>
-        </w:rPr>
-      </w:pPr>
-      <w:r>
-        <w:rPr>
-          <w:color w:val="ED7D31" w:themeColor="accent2"/>
-        </w:rPr>
-        <w:t xml:space="preserve">La cassette vidéo fonctionne de la même manière qu’une cassette audio : elle comprend </w:t>
-      </w:r>
-      <w:r>
-        <w:rPr>
-          <w:color w:val="ED7D31" w:themeColor="accent2"/>
-        </w:rPr>
-        <w:t>une bobine</w:t>
-      </w:r>
-      <w:r>
-        <w:rPr>
-          <w:color w:val="ED7D31" w:themeColor="accent2"/>
-        </w:rPr>
-        <w:t xml:space="preserve"> de magnétique capable de défiler afin de pouvoir lire ou enregistrer </w:t>
-      </w:r>
-      <w:r>
-        <w:rPr>
-          <w:color w:val="ED7D31" w:themeColor="accent2"/>
-        </w:rPr>
-        <w:t xml:space="preserve">des signaux </w:t>
-      </w:r>
-      <w:proofErr w:type="spellStart"/>
-      <w:r>
-        <w:rPr>
-          <w:color w:val="ED7D31" w:themeColor="accent2"/>
-        </w:rPr>
-        <w:t>audios</w:t>
-      </w:r>
-      <w:proofErr w:type="spellEnd"/>
-      <w:r>
-        <w:rPr>
-          <w:color w:val="ED7D31" w:themeColor="accent2"/>
-        </w:rPr>
-        <w:t xml:space="preserve"> ou vidéos</w:t>
-      </w:r>
-      <w:r>
-        <w:rPr>
-          <w:color w:val="ED7D31" w:themeColor="accent2"/>
-        </w:rPr>
+      <w:r>
+        <w:t>Le disque dur</w:t>
+      </w:r>
+      <w:r>
+        <w:t xml:space="preserve"> aussi appelé Hard Disk Drive (HDD) est un support magnétique permettant de stocker des données sur de la mémoire morte.</w:t>
+      </w:r>
+      <w:r>
+        <w:t xml:space="preserve"> Apparu en 1980, il est à présent le système de stockage qui </w:t>
+      </w:r>
+      <w:r>
+        <w:t xml:space="preserve">possède </w:t>
+      </w:r>
+      <w:r>
+        <w:t>les plus importantes c</w:t>
+      </w:r>
+      <w:r>
+        <w:t>apacités de</w:t>
+      </w:r>
+      <w:r>
+        <w:t xml:space="preserve"> stockages </w:t>
+      </w:r>
+      <w:r>
+        <w:t>du marché</w:t>
+      </w:r>
+      <w:r>
         <w:t>.</w:t>
       </w:r>
-    </w:p>
-    <w:p>
-      <w:r>
-        <w:rPr>
-          <w:color w:val="ED7D31" w:themeColor="accent2"/>
-        </w:rPr>
-        <w:t>Il existe différents</w:t>
-      </w:r>
-      <w:r>
-        <w:rPr>
-          <w:color w:val="ED7D31" w:themeColor="accent2"/>
-        </w:rPr>
-        <w:t xml:space="preserve"> formats de cassettes </w:t>
-      </w:r>
-      <w:r>
-        <w:rPr>
-          <w:color w:val="ED7D31" w:themeColor="accent2"/>
-        </w:rPr>
-        <w:t>vidéo</w:t>
-      </w:r>
-      <w:r>
-        <w:rPr>
-          <w:color w:val="ED7D31" w:themeColor="accent2"/>
-        </w:rPr>
-        <w:t xml:space="preserve"> comme </w:t>
-      </w:r>
-      <w:r>
-        <w:rPr>
-          <w:color w:val="ED7D31" w:themeColor="accent2"/>
-        </w:rPr>
-        <w:t>la VHS, le VCR, le U-</w:t>
-      </w:r>
-      <w:proofErr w:type="spellStart"/>
-      <w:r>
-        <w:rPr>
-          <w:color w:val="ED7D31" w:themeColor="accent2"/>
-        </w:rPr>
-        <w:t>matic</w:t>
-      </w:r>
-      <w:proofErr w:type="spellEnd"/>
-      <w:r>
-        <w:rPr>
-          <w:color w:val="ED7D31" w:themeColor="accent2"/>
-        </w:rPr>
-        <w:t>, etc… La différence entre ces formats se caractérise par une différente largeur de bande pour la luminance et une différente largeur de bande pour la chrominance.</w:t>
+      <w:r>
+        <w:t xml:space="preserve"> La plus grosse capacité de stockage d’un seul disque dur est de 24 To mais en général la norme est plutôt entre 2 et 4 To.</w:t>
+      </w:r>
+    </w:p>
+    <w:p>
+      <w:r>
+        <w:t xml:space="preserve">Un disque dur possède en général un à huit plateaux tournant à plusieurs milliers de tours par minutes. Il possède aussi une tête de lecture qui se situe à la surface des plateaux. Les disques durs s’alimentent en général soit par connecteur Molex soit par Serial ATA ou SATA.  </w:t>
       </w:r>
     </w:p>
     <w:p>
       <w:pPr>
         <w:pStyle w:val="Titre4"/>
       </w:pPr>
-      <w:bookmarkStart w:id="72" w:name="_Toc529113340"/>
-      <w:r>
-        <w:t>Le disque dur</w:t>
+      <w:bookmarkStart w:id="72" w:name="_Toc529113341"/>
+      <w:r>
+        <w:lastRenderedPageBreak/>
+        <w:t>La disquette</w:t>
       </w:r>
       <w:bookmarkEnd w:id="72"/>
     </w:p>
     <w:p>
       <w:r>
-        <w:t>Le disque dur</w:t>
-      </w:r>
-      <w:r>
-        <w:t xml:space="preserve"> aussi appelé Hard Disk Drive (HDD) est un support magnétique permettant de stocker des données sur de la mémoire morte.</w:t>
-      </w:r>
-      <w:r>
-        <w:t xml:space="preserve"> Apparu en 1980, il est à présent le système de stockage qui </w:t>
-      </w:r>
-      <w:r>
-        <w:t xml:space="preserve">possède </w:t>
-      </w:r>
-      <w:r>
-        <w:t>les plus importantes c</w:t>
-      </w:r>
-      <w:r>
-        <w:t>apacités de</w:t>
-      </w:r>
-      <w:r>
-        <w:t xml:space="preserve"> stockages </w:t>
-      </w:r>
-      <w:r>
-        <w:t>du marché</w:t>
-      </w:r>
-      <w:r>
-        <w:t>.</w:t>
-      </w:r>
-      <w:r>
-        <w:t xml:space="preserve"> La plus grosse capacité de stockage d’un seul disque dur est de 24 To mais en général la norme est plutôt entre 2 et 4 To.</w:t>
-      </w:r>
-    </w:p>
-    <w:p>
-      <w:r>
-        <w:t xml:space="preserve">Un disque dur possède en général un à huit plateaux tournant à plusieurs milliers de tours par minutes. Il possède aussi une tête de lecture qui se situe à la surface des plateaux. Les disques durs s’alimentent en général soit par connecteur </w:t>
-      </w:r>
-      <w:proofErr w:type="spellStart"/>
-      <w:r>
-        <w:t>Molex</w:t>
-      </w:r>
-      <w:proofErr w:type="spellEnd"/>
-      <w:r>
-        <w:t xml:space="preserve"> soit par Serial ATA ou SATA.  </w:t>
+        <w:t>Après plusieurs années de tests, la disquette fut lancée par IBM en 1967. Les disquettes sont des supports de stockages de donnée amovible, elles sont aussi appelées disque souple (floppy disk).</w:t>
+      </w:r>
+    </w:p>
+    <w:p>
+      <w:r>
+        <w:t>Une disquette est composée de plusieurs pistes qui forment une sorte de cercles. La disquette est souvent divisée en 2 faces car les lecteurs sont équipés de deux têtes (Lecture / Ecriture).</w:t>
+      </w:r>
+      <w:r>
+        <w:t xml:space="preserve"> La capacité d’une disquette est en général aux alentours de 3Mo. </w:t>
+      </w:r>
+    </w:p>
+    <w:p>
+      <w:pPr>
+        <w:pStyle w:val="Titre3"/>
+      </w:pPr>
+      <w:bookmarkStart w:id="73" w:name="_Toc529113342"/>
+      <w:r>
+        <w:t>Troisième génération</w:t>
+      </w:r>
+      <w:r>
+        <w:t xml:space="preserve"> – supports optiques</w:t>
+      </w:r>
+      <w:bookmarkEnd w:id="73"/>
+      <w:r>
+        <w:t xml:space="preserve"> </w:t>
       </w:r>
     </w:p>
     <w:p>
       <w:pPr>
         <w:pStyle w:val="Titre4"/>
       </w:pPr>
-      <w:bookmarkStart w:id="73" w:name="_Toc529113341"/>
-      <w:r>
-        <w:t>La disquette</w:t>
-      </w:r>
-      <w:bookmarkEnd w:id="73"/>
-    </w:p>
-    <w:p>
-      <w:r>
-        <w:t>Après plusieurs années de tests, la disquette fut lancée par IBM en 1967. Les disquettes sont des supports de stockages de donnée amovible, elles sont aussi appelées disque souple (</w:t>
-      </w:r>
-      <w:proofErr w:type="spellStart"/>
-      <w:r>
-        <w:t>floppy</w:t>
-      </w:r>
-      <w:proofErr w:type="spellEnd"/>
-      <w:r>
-        <w:t xml:space="preserve"> </w:t>
-      </w:r>
-      <w:proofErr w:type="spellStart"/>
-      <w:r>
-        <w:t>disk</w:t>
-      </w:r>
-      <w:proofErr w:type="spellEnd"/>
-      <w:r>
-        <w:t>).</w:t>
-      </w:r>
-    </w:p>
-    <w:p>
-      <w:r>
-        <w:t>Une disquette est composée de plusieurs pistes qui forment une sorte de cercles. La disquette est souvent divisée en 2 faces car les lecteurs sont équipés de deux têtes (Lecture / Ecriture).</w:t>
-      </w:r>
-      <w:r>
-        <w:t xml:space="preserve"> La capacité d’une disquette est en général aux alentours de 3Mo. </w:t>
+      <w:bookmarkStart w:id="74" w:name="_Toc529113343"/>
+      <w:r>
+        <w:t>Le disque compact</w:t>
+      </w:r>
+      <w:bookmarkEnd w:id="74"/>
+    </w:p>
+    <w:p>
+      <w:r>
+        <w:t>Le disque compact ou « Compact Disc » est un support de stockage optique. Il est lu par un faisceau laser</w:t>
+      </w:r>
+      <w:r>
+        <w:t xml:space="preserve"> infrarouge</w:t>
+      </w:r>
+      <w:r>
+        <w:t xml:space="preserve"> qui vient frapper le disque en rotation. En 1979, Philips et Sony Corporation ont collaboré pour inventer le disque compact.</w:t>
+      </w:r>
+    </w:p>
+    <w:p>
+      <w:r>
+        <w:t>Un CD-ROM possède en général ~700Mo de données et peut tourner à une vitesse linaire de 500 tr/min pour permettre une lecture optimale.</w:t>
+      </w:r>
+    </w:p>
+    <w:p>
+      <w:r>
+        <w:t>Un CD audio a une longévité qui se situe entre 50 et 200 ans.</w:t>
+      </w:r>
+    </w:p>
+    <w:p>
+      <w:pPr>
+        <w:pStyle w:val="Titre4"/>
+      </w:pPr>
+      <w:bookmarkStart w:id="75" w:name="_Toc529113344"/>
+      <w:r>
+        <w:t>Le DVD</w:t>
+      </w:r>
+      <w:bookmarkEnd w:id="75"/>
+    </w:p>
+    <w:p>
+      <w:r>
+        <w:t>Crée en 1995, le DVD est un système de stockage optique qui stocke la donnée sous forme numérique.</w:t>
+      </w:r>
+      <w:r>
+        <w:t xml:space="preserve"> Le DVD fonctionne selon les mêmes principes que le disque compact mais avec des caractéristiques nettement supérieures.</w:t>
+      </w:r>
+    </w:p>
+    <w:p>
+      <w:r>
+        <w:t>Selon la catégorie un DVD peut stocker jusqu’à 18 Go. Le DVD possède différents formats qui se sont développés durant des années.</w:t>
+      </w:r>
+    </w:p>
+    <w:p>
+      <w:pPr>
+        <w:pStyle w:val="Titre4"/>
+      </w:pPr>
+      <w:bookmarkStart w:id="76" w:name="_Toc529113345"/>
+      <w:r>
+        <w:t>Le Blu-ray</w:t>
+      </w:r>
+      <w:bookmarkEnd w:id="76"/>
+    </w:p>
+    <w:p>
+      <w:r>
+        <w:t xml:space="preserve">Apparut en 2006, le Blu-ray est le successeur du CD et du DVD. Il fonctionne comme un DVD à la différence que le lecteur doit être doté d’un laser violet pour le lire. </w:t>
+      </w:r>
+    </w:p>
+    <w:p>
+      <w:r>
+        <w:t xml:space="preserve">Le Blu-ray est le premier support de stockage à supporter la 3D. </w:t>
       </w:r>
     </w:p>
     <w:p>
       <w:pPr>
         <w:pStyle w:val="Titre3"/>
       </w:pPr>
-      <w:bookmarkStart w:id="74" w:name="_Toc529113342"/>
-      <w:r>
-        <w:t>Troisième génération</w:t>
-      </w:r>
-      <w:r>
-        <w:t xml:space="preserve"> – supports optiques</w:t>
-      </w:r>
-      <w:bookmarkEnd w:id="74"/>
-      <w:r>
-        <w:t xml:space="preserve"> </w:t>
-      </w:r>
+      <w:bookmarkStart w:id="77" w:name="_Toc529113346"/>
+      <w:r>
+        <w:t>Quatrième génération</w:t>
+      </w:r>
+      <w:r>
+        <w:t xml:space="preserve"> – supports numériques</w:t>
+      </w:r>
+      <w:bookmarkEnd w:id="77"/>
     </w:p>
     <w:p>
       <w:pPr>
         <w:pStyle w:val="Titre4"/>
       </w:pPr>
-      <w:bookmarkStart w:id="75" w:name="_Toc529113343"/>
-      <w:r>
-        <w:t>Le disque compact</w:t>
-      </w:r>
-      <w:bookmarkEnd w:id="75"/>
-    </w:p>
-    <w:p>
-      <w:r>
-        <w:t>Le disque compact ou « Compact Disc » est un support de stockage optique. Il est lu par un faisceau laser</w:t>
-      </w:r>
-      <w:r>
-        <w:t xml:space="preserve"> infrarouge</w:t>
-      </w:r>
-      <w:r>
-        <w:t xml:space="preserve"> qui vient frapper le disque en rotation. En 1979, Philips et Sony Corporation ont collaboré pour inventer le disque compact.</w:t>
-      </w:r>
-    </w:p>
-    <w:p>
-      <w:r>
-        <w:t>Un CD-ROM possède en général ~700Mo de données et peut tourner à une vitesse linaire de 500 tr/min pour permettre une lecture optimale.</w:t>
-      </w:r>
-    </w:p>
-    <w:p>
-      <w:r>
-        <w:t>Un CD audio a une longévité qui se situe entre 50 et 200 ans.</w:t>
-      </w:r>
+      <w:bookmarkStart w:id="78" w:name="_Toc529113347"/>
+      <w:r>
+        <w:t>La clé USB</w:t>
+      </w:r>
+      <w:bookmarkEnd w:id="78"/>
     </w:p>
     <w:p>
       <w:pPr>
         <w:pStyle w:val="Titre4"/>
       </w:pPr>
-      <w:bookmarkStart w:id="76" w:name="_Toc529113344"/>
-      <w:r>
-        <w:t>Le DVD</w:t>
-      </w:r>
-      <w:bookmarkEnd w:id="76"/>
-    </w:p>
-    <w:p>
-      <w:r>
-        <w:t>Crée en 1995, le DVD est un système de stockage optique qui stocke la donnée sous forme numérique.</w:t>
-      </w:r>
-      <w:r>
-        <w:t xml:space="preserve"> Le DVD fonctionne selon les mêmes principes que le disque compact mais avec des caractéristiques nettement supérieures.</w:t>
-      </w:r>
-    </w:p>
-    <w:p>
-      <w:r>
-        <w:t>Selon la catégorie un DVD peut stocker jusqu’à 18 Go. Le DVD possède différents formats qui se sont développés durant des années.</w:t>
-      </w:r>
-    </w:p>
-    <w:p>
-      <w:pPr>
-        <w:pStyle w:val="Titre4"/>
-      </w:pPr>
-      <w:bookmarkStart w:id="77" w:name="_Toc529113345"/>
-      <w:r>
-        <w:lastRenderedPageBreak/>
-        <w:t>Le Blu-ray</w:t>
-      </w:r>
-      <w:bookmarkEnd w:id="77"/>
-    </w:p>
-    <w:p>
-      <w:r>
-        <w:t xml:space="preserve">Apparut en 2006, le Blu-ray est le successeur du CD et du DVD. Il fonctionne comme un DVD à la différence que le lecteur doit être doté d’un laser violet pour le lire. </w:t>
-      </w:r>
-    </w:p>
-    <w:p>
-      <w:r>
-        <w:t xml:space="preserve">Le Blu-ray est le premier support de stockage à supporter la 3D. </w:t>
-      </w:r>
-    </w:p>
-    <w:p>
-      <w:pPr>
-        <w:pStyle w:val="Titre3"/>
-      </w:pPr>
-      <w:bookmarkStart w:id="78" w:name="_Toc529113346"/>
-      <w:r>
-        <w:t>Quatrième génération</w:t>
-      </w:r>
-      <w:r>
-        <w:t xml:space="preserve"> – supports numériques</w:t>
-      </w:r>
-      <w:bookmarkEnd w:id="78"/>
-    </w:p>
-    <w:p>
-      <w:pPr>
-        <w:pStyle w:val="Titre4"/>
-      </w:pPr>
-      <w:bookmarkStart w:id="79" w:name="_Toc529113347"/>
-      <w:r>
-        <w:t>La clé USB</w:t>
+      <w:bookmarkStart w:id="79" w:name="_Toc529113348"/>
+      <w:r>
+        <w:t>La carte SD</w:t>
       </w:r>
       <w:bookmarkEnd w:id="79"/>
     </w:p>
     <w:p>
       <w:pPr>
-        <w:pStyle w:val="Titre4"/>
-      </w:pPr>
-      <w:bookmarkStart w:id="80" w:name="_Toc529113348"/>
-      <w:r>
-        <w:t>La carte SD</w:t>
-      </w:r>
-      <w:bookmarkEnd w:id="80"/>
-    </w:p>
-    <w:p>
-      <w:pPr>
         <w:pStyle w:val="Titre2"/>
       </w:pPr>
-      <w:bookmarkStart w:id="81" w:name="_Toc529113350"/>
+      <w:bookmarkStart w:id="80" w:name="_Toc529113350"/>
       <w:r>
         <w:rPr>
           <w:noProof/>
@@ -16274,57 +15764,51 @@
       <w:r>
         <w:t>Les types de sauvegardes</w:t>
       </w:r>
-      <w:r>
-        <w:rPr>
-          <w:rStyle w:val="Appelnotedebasdep"/>
-        </w:rPr>
-        <w:footnoteReference w:id="12"/>
+      <w:bookmarkEnd w:id="80"/>
+    </w:p>
+    <w:p>
+      <w:pPr>
+        <w:pStyle w:val="Titre3"/>
+      </w:pPr>
+      <w:bookmarkStart w:id="81" w:name="_Toc514709868"/>
+      <w:bookmarkStart w:id="82" w:name="_Toc529113351"/>
+      <w:r>
+        <w:t>Sauvegarde complète</w:t>
       </w:r>
       <w:bookmarkEnd w:id="81"/>
-    </w:p>
-    <w:p>
-      <w:pPr>
-        <w:pStyle w:val="Titre3"/>
-      </w:pPr>
-      <w:bookmarkStart w:id="82" w:name="_Toc514709868"/>
-      <w:bookmarkStart w:id="83" w:name="_Toc529113351"/>
-      <w:r>
-        <w:t>Sauvegarde complète</w:t>
-      </w:r>
       <w:bookmarkEnd w:id="82"/>
+      <w:r>
+        <w:t xml:space="preserve"> </w:t>
+      </w:r>
+    </w:p>
+    <w:p>
+      <w:pPr>
+        <w:rPr>
+          <w:color w:val="ED7D31" w:themeColor="accent2"/>
+        </w:rPr>
+      </w:pPr>
+      <w:r>
+        <w:rPr>
+          <w:color w:val="ED7D31" w:themeColor="accent2"/>
+        </w:rPr>
+        <w:t>La plus simple, elle sauvegarde toutes les données avec tous les répertoires et sous répertoires à chaque fois.</w:t>
+      </w:r>
+      <w:r>
+        <w:rPr>
+          <w:color w:val="ED7D31" w:themeColor="accent2"/>
+        </w:rPr>
+        <w:t xml:space="preserve"> </w:t>
+      </w:r>
+    </w:p>
+    <w:p>
+      <w:pPr>
+        <w:pStyle w:val="Titre4"/>
+      </w:pPr>
+      <w:bookmarkStart w:id="83" w:name="_Toc529113352"/>
+      <w:r>
+        <w:t>Point positif :</w:t>
+      </w:r>
       <w:bookmarkEnd w:id="83"/>
-      <w:r>
-        <w:t xml:space="preserve"> </w:t>
-      </w:r>
-    </w:p>
-    <w:p>
-      <w:pPr>
-        <w:rPr>
-          <w:color w:val="ED7D31" w:themeColor="accent2"/>
-        </w:rPr>
-      </w:pPr>
-      <w:r>
-        <w:rPr>
-          <w:color w:val="ED7D31" w:themeColor="accent2"/>
-        </w:rPr>
-        <w:t>La plus simple, elle sauvegarde toutes les données avec tous les répertoires et sous répertoires à chaque fois.</w:t>
-      </w:r>
-      <w:r>
-        <w:rPr>
-          <w:color w:val="ED7D31" w:themeColor="accent2"/>
-        </w:rPr>
-        <w:t xml:space="preserve"> </w:t>
-      </w:r>
-    </w:p>
-    <w:p>
-      <w:pPr>
-        <w:pStyle w:val="Titre4"/>
-      </w:pPr>
-      <w:bookmarkStart w:id="84" w:name="_Toc529113352"/>
-      <w:r>
-        <w:t>Point positif :</w:t>
-      </w:r>
-      <w:bookmarkEnd w:id="84"/>
       <w:r>
         <w:t xml:space="preserve"> </w:t>
       </w:r>
@@ -16365,11 +15849,12 @@
       <w:pPr>
         <w:pStyle w:val="Titre4"/>
       </w:pPr>
-      <w:bookmarkStart w:id="85" w:name="_Toc529113353"/>
-      <w:r>
+      <w:bookmarkStart w:id="84" w:name="_Toc529113353"/>
+      <w:r>
+        <w:lastRenderedPageBreak/>
         <w:t>Point Négatif :</w:t>
       </w:r>
-      <w:bookmarkEnd w:id="85"/>
+      <w:bookmarkEnd w:id="84"/>
     </w:p>
     <w:p>
       <w:pPr>
@@ -16408,8 +15893,8 @@
       <w:pPr>
         <w:pStyle w:val="Titre3"/>
       </w:pPr>
-      <w:bookmarkStart w:id="86" w:name="_Toc514709869"/>
-      <w:bookmarkStart w:id="87" w:name="_Toc529113354"/>
+      <w:bookmarkStart w:id="85" w:name="_Toc514709869"/>
+      <w:bookmarkStart w:id="86" w:name="_Toc529113354"/>
       <w:r>
         <w:rPr>
           <w:noProof/>
@@ -16484,21 +15969,21 @@
       <w:r>
         <w:t>Sauvegarde incrémentale</w:t>
       </w:r>
+      <w:bookmarkEnd w:id="85"/>
       <w:bookmarkEnd w:id="86"/>
+      <w:r>
+        <w:t xml:space="preserve"> </w:t>
+      </w:r>
+    </w:p>
+    <w:p>
+      <w:pPr>
+        <w:pStyle w:val="Titre4"/>
+      </w:pPr>
+      <w:bookmarkStart w:id="87" w:name="_Toc529113355"/>
+      <w:r>
+        <w:t>Point positif :</w:t>
+      </w:r>
       <w:bookmarkEnd w:id="87"/>
-      <w:r>
-        <w:t xml:space="preserve"> </w:t>
-      </w:r>
-    </w:p>
-    <w:p>
-      <w:pPr>
-        <w:pStyle w:val="Titre4"/>
-      </w:pPr>
-      <w:bookmarkStart w:id="88" w:name="_Toc529113355"/>
-      <w:r>
-        <w:t>Point positif :</w:t>
-      </w:r>
-      <w:bookmarkEnd w:id="88"/>
       <w:r>
         <w:t xml:space="preserve"> </w:t>
       </w:r>
@@ -16552,11 +16037,11 @@
       <w:pPr>
         <w:pStyle w:val="Titre4"/>
       </w:pPr>
-      <w:bookmarkStart w:id="89" w:name="_Toc529113356"/>
+      <w:bookmarkStart w:id="88" w:name="_Toc529113356"/>
       <w:r>
         <w:t>Point Négatif :</w:t>
       </w:r>
-      <w:bookmarkEnd w:id="89"/>
+      <w:bookmarkEnd w:id="88"/>
     </w:p>
     <w:p>
       <w:pPr>
@@ -16588,8 +16073,8 @@
       <w:pPr>
         <w:pStyle w:val="Titre3"/>
       </w:pPr>
-      <w:bookmarkStart w:id="90" w:name="_Toc514709870"/>
-      <w:bookmarkStart w:id="91" w:name="_Toc529113357"/>
+      <w:bookmarkStart w:id="89" w:name="_Toc514709870"/>
+      <w:bookmarkStart w:id="90" w:name="_Toc529113357"/>
       <w:r>
         <w:rPr>
           <w:noProof/>
@@ -16664,8 +16149,8 @@
       <w:r>
         <w:t>Sauvegarde différentielle</w:t>
       </w:r>
+      <w:bookmarkEnd w:id="89"/>
       <w:bookmarkEnd w:id="90"/>
-      <w:bookmarkEnd w:id="91"/>
     </w:p>
     <w:p>
       <w:pPr>
@@ -16749,7 +16234,7 @@
       <w:pPr>
         <w:pStyle w:val="Titre3"/>
       </w:pPr>
-      <w:bookmarkStart w:id="92" w:name="_Toc529113358"/>
+      <w:bookmarkStart w:id="91" w:name="_Toc529113358"/>
       <w:r>
         <w:rPr>
           <w:noProof/>
@@ -16821,113 +16306,60 @@
         </w:drawing>
       </w:r>
       <w:r>
-        <w:t xml:space="preserve">Sauvegarde </w:t>
-      </w:r>
-      <w:proofErr w:type="spellStart"/>
-      <w:r>
-        <w:t>décrémentale</w:t>
+        <w:t>Sauvegarde décrémentale</w:t>
+      </w:r>
+      <w:bookmarkEnd w:id="91"/>
+    </w:p>
+    <w:p>
+      <w:pPr>
+        <w:rPr>
+          <w:color w:val="ED7D31" w:themeColor="accent2"/>
+        </w:rPr>
+      </w:pPr>
+      <w:r>
+        <w:rPr>
+          <w:color w:val="ED7D31" w:themeColor="accent2"/>
+        </w:rPr>
+        <w:t xml:space="preserve">Ce type de sauvegarde n’est pas souvent utilisé car peu pratique. Elle consiste à effectuer une sauvegarde complète chaque jour et faire une sauvegarde décrémentale qui va sauvegarder la différence entre le jour précédent et le jour actuel. Cette pratique nécessite d’avoir deux sauvegarde complète afin de pouvoir calculer le décrément. </w:t>
+      </w:r>
+    </w:p>
+    <w:p>
+      <w:pPr>
+        <w:rPr>
+          <w:color w:val="ED7D31" w:themeColor="accent2"/>
+        </w:rPr>
+      </w:pPr>
+    </w:p>
+    <w:p>
+      <w:pPr>
+        <w:rPr>
+          <w:color w:val="ED7D31" w:themeColor="accent2"/>
+        </w:rPr>
+      </w:pPr>
+    </w:p>
+    <w:p>
+      <w:pPr>
+        <w:rPr>
+          <w:color w:val="ED7D31" w:themeColor="accent2"/>
+        </w:rPr>
+      </w:pPr>
+    </w:p>
+    <w:p>
+      <w:pPr>
+        <w:pStyle w:val="Titre2"/>
+        <w:rPr>
+          <w:color w:val="00B050"/>
+        </w:rPr>
+      </w:pPr>
+      <w:bookmarkStart w:id="92" w:name="_Toc529113359"/>
+      <w:r>
+        <w:rPr>
+          <w:color w:val="00B050"/>
+        </w:rPr>
+        <w:lastRenderedPageBreak/>
+        <w:t>Onduleurs – UPS</w:t>
       </w:r>
       <w:bookmarkEnd w:id="92"/>
-      <w:proofErr w:type="spellEnd"/>
-    </w:p>
-    <w:p>
-      <w:pPr>
-        <w:rPr>
-          <w:color w:val="ED7D31" w:themeColor="accent2"/>
-        </w:rPr>
-      </w:pPr>
-      <w:r>
-        <w:rPr>
-          <w:color w:val="ED7D31" w:themeColor="accent2"/>
-        </w:rPr>
-        <w:t xml:space="preserve">Ce type de sauvegarde n’est pas souvent utilisé car peu pratique. Elle consiste à effectuer une sauvegarde complète chaque jour et faire une sauvegarde </w:t>
-      </w:r>
-      <w:proofErr w:type="spellStart"/>
-      <w:r>
-        <w:rPr>
-          <w:color w:val="ED7D31" w:themeColor="accent2"/>
-        </w:rPr>
-        <w:t>décrémentale</w:t>
-      </w:r>
-      <w:proofErr w:type="spellEnd"/>
-      <w:r>
-        <w:rPr>
-          <w:color w:val="ED7D31" w:themeColor="accent2"/>
-        </w:rPr>
-        <w:t xml:space="preserve"> qui va sauvegarder la différence entre le jour précédent et le jour actuel. Cette pratique nécessite d’avoir deux sauvegarde complète afin de pouvoir calculer le décrément. </w:t>
-      </w:r>
-    </w:p>
-    <w:p>
-      <w:pPr>
-        <w:rPr>
-          <w:color w:val="ED7D31" w:themeColor="accent2"/>
-        </w:rPr>
-      </w:pPr>
-    </w:p>
-    <w:p>
-      <w:pPr>
-        <w:rPr>
-          <w:color w:val="ED7D31" w:themeColor="accent2"/>
-        </w:rPr>
-      </w:pPr>
-    </w:p>
-    <w:p>
-      <w:pPr>
-        <w:rPr>
-          <w:color w:val="ED7D31" w:themeColor="accent2"/>
-        </w:rPr>
-      </w:pPr>
-    </w:p>
-    <w:p>
-      <w:pPr>
-        <w:rPr>
-          <w:color w:val="ED7D31" w:themeColor="accent2"/>
-        </w:rPr>
-      </w:pPr>
-    </w:p>
-    <w:p>
-      <w:pPr>
-        <w:rPr>
-          <w:color w:val="ED7D31" w:themeColor="accent2"/>
-        </w:rPr>
-      </w:pPr>
-    </w:p>
-    <w:p>
-      <w:pPr>
-        <w:rPr>
-          <w:color w:val="ED7D31" w:themeColor="accent2"/>
-        </w:rPr>
-      </w:pPr>
-    </w:p>
-    <w:p>
-      <w:pPr>
-        <w:rPr>
-          <w:color w:val="ED7D31" w:themeColor="accent2"/>
-        </w:rPr>
-      </w:pPr>
-    </w:p>
-    <w:p>
-      <w:pPr>
-        <w:pStyle w:val="Titre2"/>
-        <w:rPr>
-          <w:color w:val="00B050"/>
-        </w:rPr>
-      </w:pPr>
-      <w:bookmarkStart w:id="93" w:name="_Toc529113359"/>
-      <w:r>
-        <w:rPr>
-          <w:color w:val="00B050"/>
-        </w:rPr>
-        <w:t>Onduleurs – UPS</w:t>
-      </w:r>
-      <w:r>
-        <w:rPr>
-          <w:rStyle w:val="Appelnotedebasdep"/>
-          <w:color w:val="00B050"/>
-        </w:rPr>
-        <w:footnoteReference w:id="13"/>
-      </w:r>
-      <w:bookmarkEnd w:id="93"/>
     </w:p>
     <w:p>
       <w:pPr>
@@ -16940,35 +16372,7 @@
         <w:rPr>
           <w:color w:val="00B050"/>
         </w:rPr>
-        <w:t xml:space="preserve">Un Onduleur (en anglais UPS pour </w:t>
-      </w:r>
-      <w:proofErr w:type="spellStart"/>
-      <w:r>
-        <w:rPr>
-          <w:color w:val="00B050"/>
-        </w:rPr>
-        <w:t>Uninterruptible</w:t>
-      </w:r>
-      <w:proofErr w:type="spellEnd"/>
-      <w:r>
-        <w:rPr>
-          <w:color w:val="00B050"/>
-        </w:rPr>
-        <w:t xml:space="preserve"> Power </w:t>
-      </w:r>
-      <w:proofErr w:type="spellStart"/>
-      <w:r>
-        <w:rPr>
-          <w:color w:val="00B050"/>
-        </w:rPr>
-        <w:t>Supply</w:t>
-      </w:r>
-      <w:proofErr w:type="spellEnd"/>
-      <w:r>
-        <w:rPr>
-          <w:color w:val="00B050"/>
-        </w:rPr>
-        <w:t xml:space="preserve">) est un dispositif utilisé pour protéger des matériels </w:t>
+        <w:t xml:space="preserve">Un Onduleur (en anglais UPS pour Uninterruptible Power Supply) est un dispositif utilisé pour protéger des matériels </w:t>
       </w:r>
       <w:r>
         <w:rPr>
@@ -17119,7 +16523,6 @@
           <w:b/>
           <w:color w:val="00B050"/>
         </w:rPr>
-        <w:lastRenderedPageBreak/>
         <w:t xml:space="preserve">Sous-tension : </w:t>
       </w:r>
       <w:r>
@@ -17136,69 +16539,61 @@
           <w:color w:val="00B050"/>
         </w:rPr>
       </w:pPr>
-      <w:bookmarkStart w:id="94" w:name="_Toc529113360"/>
+      <w:bookmarkStart w:id="93" w:name="_Toc529113360"/>
       <w:r>
         <w:rPr>
           <w:color w:val="00B050"/>
         </w:rPr>
         <w:t>Types d’UPS</w:t>
       </w:r>
+      <w:bookmarkEnd w:id="93"/>
+    </w:p>
+    <w:p>
+      <w:pPr>
+        <w:rPr>
+          <w:color w:val="00B050"/>
+        </w:rPr>
+      </w:pPr>
+      <w:r>
+        <w:rPr>
+          <w:color w:val="00B050"/>
+        </w:rPr>
+        <w:t xml:space="preserve">On trouve dans le marché, 3 </w:t>
+      </w:r>
+      <w:r>
+        <w:rPr>
+          <w:color w:val="00B050"/>
+        </w:rPr>
+        <w:t>familles</w:t>
+      </w:r>
+      <w:r>
+        <w:rPr>
+          <w:color w:val="00B050"/>
+        </w:rPr>
+        <w:t xml:space="preserve"> d’</w:t>
+      </w:r>
+      <w:r>
+        <w:rPr>
+          <w:color w:val="00B050"/>
+        </w:rPr>
+        <w:t>onduleurs :</w:t>
+      </w:r>
+    </w:p>
+    <w:p>
+      <w:pPr>
+        <w:pStyle w:val="Titre4"/>
+        <w:rPr>
+          <w:color w:val="00B050"/>
+        </w:rPr>
+      </w:pPr>
+      <w:bookmarkStart w:id="94" w:name="_Toc529113361"/>
+      <w:r>
+        <w:rPr>
+          <w:color w:val="00B050"/>
+        </w:rPr>
+        <w:t>Off-line (Passive Standby)</w:t>
+      </w:r>
       <w:bookmarkEnd w:id="94"/>
-    </w:p>
-    <w:p>
-      <w:pPr>
-        <w:rPr>
-          <w:color w:val="00B050"/>
-        </w:rPr>
-      </w:pPr>
-      <w:r>
-        <w:rPr>
-          <w:color w:val="00B050"/>
-        </w:rPr>
-        <w:t xml:space="preserve">On trouve dans le marché, 3 </w:t>
-      </w:r>
-      <w:r>
-        <w:rPr>
-          <w:color w:val="00B050"/>
-        </w:rPr>
-        <w:t>familles</w:t>
-      </w:r>
-      <w:r>
-        <w:rPr>
-          <w:color w:val="00B050"/>
-        </w:rPr>
-        <w:t xml:space="preserve"> d’</w:t>
-      </w:r>
-      <w:r>
-        <w:rPr>
-          <w:color w:val="00B050"/>
-        </w:rPr>
-        <w:t>onduleurs :</w:t>
-      </w:r>
-    </w:p>
-    <w:p>
-      <w:pPr>
-        <w:pStyle w:val="Titre4"/>
-        <w:rPr>
-          <w:color w:val="00B050"/>
-        </w:rPr>
-      </w:pPr>
-      <w:bookmarkStart w:id="95" w:name="_Toc529113361"/>
-      <w:proofErr w:type="spellStart"/>
-      <w:r>
-        <w:rPr>
-          <w:color w:val="00B050"/>
-        </w:rPr>
-        <w:t>Off-line</w:t>
-      </w:r>
-      <w:proofErr w:type="spellEnd"/>
-      <w:r>
-        <w:rPr>
-          <w:color w:val="00B050"/>
-        </w:rPr>
-        <w:t xml:space="preserve"> (Passive Standby)</w:t>
-      </w:r>
-      <w:bookmarkEnd w:id="95"/>
     </w:p>
     <w:p>
       <w:pPr>
@@ -17442,6 +16837,7 @@
           <w:color w:val="00B050"/>
           <w:lang w:eastAsia="fr-CH"/>
         </w:rPr>
+        <w:lastRenderedPageBreak/>
         <w:drawing>
           <wp:inline distT="0" distB="0" distL="0" distR="0" wp14:anchorId="49CCC97B" wp14:editId="351C4E7F">
             <wp:extent cx="3543300" cy="2169344"/>
@@ -17548,7 +16944,6 @@
         <w:rPr>
           <w:color w:val="00B050"/>
         </w:rPr>
-        <w:lastRenderedPageBreak/>
         <w:t>Temps de bascule trop élevé.</w:t>
       </w:r>
     </w:p>
@@ -17583,22 +16978,14 @@
           <w:color w:val="00B050"/>
         </w:rPr>
       </w:pPr>
-      <w:bookmarkStart w:id="96" w:name="_Toc529113362"/>
-      <w:proofErr w:type="spellStart"/>
+      <w:bookmarkStart w:id="95" w:name="_Toc529113362"/>
       <w:r>
         <w:rPr>
           <w:color w:val="00B050"/>
         </w:rPr>
-        <w:t>In-line</w:t>
-      </w:r>
-      <w:proofErr w:type="spellEnd"/>
-      <w:r>
-        <w:rPr>
-          <w:color w:val="00B050"/>
-        </w:rPr>
-        <w:t> (Line-Interactive):</w:t>
-      </w:r>
-      <w:bookmarkEnd w:id="96"/>
+        <w:t>In-line (Line-Interactive):</w:t>
+      </w:r>
+      <w:bookmarkEnd w:id="95"/>
     </w:p>
     <w:p>
       <w:pPr>
@@ -17616,21 +17003,7 @@
         <w:rPr>
           <w:color w:val="00B050"/>
         </w:rPr>
-        <w:t xml:space="preserve">C’est une version améliorée du </w:t>
-      </w:r>
-      <w:proofErr w:type="spellStart"/>
-      <w:r>
-        <w:rPr>
-          <w:color w:val="00B050"/>
-        </w:rPr>
-        <w:t>Off-line</w:t>
-      </w:r>
-      <w:proofErr w:type="spellEnd"/>
-      <w:r>
-        <w:rPr>
-          <w:color w:val="00B050"/>
-        </w:rPr>
-        <w:t>.</w:t>
+        <w:t>C’est une version améliorée du Off-line.</w:t>
       </w:r>
     </w:p>
     <w:p>
@@ -17771,6 +17144,7 @@
           <w:color w:val="00B050"/>
           <w:lang w:eastAsia="fr-CH"/>
         </w:rPr>
+        <w:lastRenderedPageBreak/>
         <w:drawing>
           <wp:inline distT="0" distB="0" distL="0" distR="0" wp14:anchorId="47690DC5" wp14:editId="74BE04FA">
             <wp:extent cx="3705225" cy="1973942"/>
@@ -17896,15 +17270,14 @@
           <w:color w:val="00B050"/>
         </w:rPr>
       </w:pPr>
-      <w:bookmarkStart w:id="97" w:name="_Toc529113363"/>
+      <w:bookmarkStart w:id="96" w:name="_Toc529113363"/>
       <w:r>
         <w:rPr>
           <w:color w:val="00B050"/>
         </w:rPr>
-        <w:lastRenderedPageBreak/>
         <w:t>On-line (Double conversion)</w:t>
       </w:r>
-      <w:bookmarkEnd w:id="97"/>
+      <w:bookmarkEnd w:id="96"/>
     </w:p>
     <w:p>
       <w:pPr>
@@ -18067,6 +17440,7 @@
           <w:color w:val="00B050"/>
           <w:lang w:eastAsia="fr-CH"/>
         </w:rPr>
+        <w:lastRenderedPageBreak/>
         <w:drawing>
           <wp:inline distT="0" distB="0" distL="0" distR="0" wp14:anchorId="229E1BAF" wp14:editId="1103C54B">
             <wp:extent cx="3825875" cy="2127642"/>
@@ -18145,21 +17519,7 @@
         <w:rPr>
           <w:color w:val="00B050"/>
         </w:rPr>
-        <w:t xml:space="preserve">Son fonctionnement est le même d’un onduleur </w:t>
-      </w:r>
-      <w:proofErr w:type="spellStart"/>
-      <w:r>
-        <w:rPr>
-          <w:color w:val="00B050"/>
-        </w:rPr>
-        <w:t>Off-line</w:t>
-      </w:r>
-      <w:proofErr w:type="spellEnd"/>
-      <w:r>
-        <w:rPr>
-          <w:color w:val="00B050"/>
-        </w:rPr>
-        <w:t xml:space="preserve">. </w:t>
+        <w:t xml:space="preserve">Son fonctionnement est le même d’un onduleur Off-line. </w:t>
       </w:r>
     </w:p>
     <w:p>
@@ -18259,15 +17619,14 @@
           <w:color w:val="00B050"/>
         </w:rPr>
       </w:pPr>
-      <w:bookmarkStart w:id="98" w:name="_Toc529113364"/>
+      <w:bookmarkStart w:id="97" w:name="_Toc529113364"/>
       <w:r>
         <w:rPr>
           <w:color w:val="00B050"/>
         </w:rPr>
-        <w:lastRenderedPageBreak/>
         <w:t>Comment choisir son Onduleur</w:t>
       </w:r>
-      <w:bookmarkEnd w:id="98"/>
+      <w:bookmarkEnd w:id="97"/>
     </w:p>
     <w:p>
       <w:pPr>
@@ -18492,7 +17851,7 @@
           <w:lang w:eastAsia="fr-CH"/>
         </w:rPr>
       </w:pPr>
-      <w:bookmarkStart w:id="99" w:name="_Toc529113365"/>
+      <w:bookmarkStart w:id="98" w:name="_Toc529113365"/>
       <w:r>
         <w:rPr>
           <w:lang w:eastAsia="fr-CH"/>
@@ -18500,7 +17859,7 @@
         <w:lastRenderedPageBreak/>
         <w:t>Partie 3</w:t>
       </w:r>
-      <w:bookmarkEnd w:id="99"/>
+      <w:bookmarkEnd w:id="98"/>
     </w:p>
     <w:p>
       <w:pPr>
@@ -18678,6 +18037,13 @@
                 <w:lang w:eastAsia="fr-CH"/>
               </w:rPr>
             </w:pPr>
+            <w:r>
+              <w:rPr>
+                <w:highlight w:val="lightGray"/>
+                <w:lang w:eastAsia="fr-CH"/>
+              </w:rPr>
+              <w:t>10</w:t>
+            </w:r>
           </w:p>
         </w:tc>
         <w:tc>
@@ -18691,6 +18057,15 @@
                 <w:lang w:eastAsia="fr-CH"/>
               </w:rPr>
             </w:pPr>
+            <w:hyperlink r:id="rId46" w:history="1">
+              <w:r>
+                <w:rPr>
+                  <w:rStyle w:val="Lienhypertexte"/>
+                  <w:highlight w:val="lightGray"/>
+                </w:rPr>
+                <w:t>https://www.vtx.ch</w:t>
+              </w:r>
+            </w:hyperlink>
           </w:p>
         </w:tc>
       </w:tr>
@@ -18707,6 +18082,12 @@
                 <w:lang w:eastAsia="fr-CH"/>
               </w:rPr>
             </w:pPr>
+            <w:r>
+              <w:rPr>
+                <w:lang w:eastAsia="fr-CH"/>
+              </w:rPr>
+              <w:t>12</w:t>
+            </w:r>
           </w:p>
         </w:tc>
         <w:tc>
@@ -18720,6 +18101,188 @@
                 <w:lang w:eastAsia="fr-CH"/>
               </w:rPr>
             </w:pPr>
+            <w:r>
+              <w:rPr>
+                <w:lang w:eastAsia="fr-CH"/>
+              </w:rPr>
+              <w:t>http://www.unil.ch</w:t>
+            </w:r>
+          </w:p>
+        </w:tc>
+      </w:tr>
+      <w:tr>
+        <w:trPr>
+          <w:cnfStyle w:val="000000100000" w:firstRow="0" w:lastRow="0" w:firstColumn="0" w:lastColumn="0" w:oddVBand="0" w:evenVBand="0" w:oddHBand="1" w:evenHBand="0" w:firstRowFirstColumn="0" w:firstRowLastColumn="0" w:lastRowFirstColumn="0" w:lastRowLastColumn="0"/>
+        </w:trPr>
+        <w:tc>
+          <w:tcPr>
+            <w:cnfStyle w:val="001000000000" w:firstRow="0" w:lastRow="0" w:firstColumn="1" w:lastColumn="0" w:oddVBand="0" w:evenVBand="0" w:oddHBand="0" w:evenHBand="0" w:firstRowFirstColumn="0" w:firstRowLastColumn="0" w:lastRowFirstColumn="0" w:lastRowLastColumn="0"/>
+            <w:tcW w:w="1701" w:type="dxa"/>
+            <w:vAlign w:val="center"/>
+          </w:tcPr>
+          <w:p>
+            <w:pPr>
+              <w:jc w:val="center"/>
+              <w:rPr>
+                <w:lang w:eastAsia="fr-CH"/>
+              </w:rPr>
+            </w:pPr>
+            <w:r>
+              <w:rPr>
+                <w:highlight w:val="lightGray"/>
+                <w:lang w:eastAsia="fr-CH"/>
+              </w:rPr>
+              <w:t>17</w:t>
+            </w:r>
+          </w:p>
+        </w:tc>
+        <w:tc>
+          <w:tcPr>
+            <w:tcW w:w="7359" w:type="dxa"/>
+          </w:tcPr>
+          <w:p>
+            <w:pPr>
+              <w:pStyle w:val="Notedebasdepage"/>
+              <w:cnfStyle w:val="000000100000" w:firstRow="0" w:lastRow="0" w:firstColumn="0" w:lastColumn="0" w:oddVBand="0" w:evenVBand="0" w:oddHBand="1" w:evenHBand="0" w:firstRowFirstColumn="0" w:firstRowLastColumn="0" w:lastRowFirstColumn="0" w:lastRowLastColumn="0"/>
+              <w:rPr>
+                <w:highlight w:val="lightGray"/>
+              </w:rPr>
+            </w:pPr>
+            <w:hyperlink r:id="rId47" w:history="1">
+              <w:r>
+                <w:rPr>
+                  <w:rStyle w:val="Lienhypertexte"/>
+                  <w:highlight w:val="lightGray"/>
+                </w:rPr>
+                <w:t>https://www.admin.ch/opc/fr/classified-compilation/19920153/index.html</w:t>
+              </w:r>
+            </w:hyperlink>
+          </w:p>
+          <w:p>
+            <w:pPr>
+              <w:pStyle w:val="Notedebasdepage"/>
+              <w:cnfStyle w:val="000000100000" w:firstRow="0" w:lastRow="0" w:firstColumn="0" w:lastColumn="0" w:oddVBand="0" w:evenVBand="0" w:oddHBand="1" w:evenHBand="0" w:firstRowFirstColumn="0" w:firstRowLastColumn="0" w:lastRowFirstColumn="0" w:lastRowLastColumn="0"/>
+              <w:rPr>
+                <w:highlight w:val="lightGray"/>
+              </w:rPr>
+            </w:pPr>
+            <w:hyperlink r:id="rId48" w:history="1">
+              <w:r>
+                <w:rPr>
+                  <w:rStyle w:val="Lienhypertexte"/>
+                  <w:highlight w:val="lightGray"/>
+                </w:rPr>
+                <w:t>https://m.youtube.com/watch?v=OUMGp3HHel4</w:t>
+              </w:r>
+            </w:hyperlink>
+          </w:p>
+          <w:p>
+            <w:pPr>
+              <w:cnfStyle w:val="000000100000" w:firstRow="0" w:lastRow="0" w:firstColumn="0" w:lastColumn="0" w:oddVBand="0" w:evenVBand="0" w:oddHBand="1" w:evenHBand="0" w:firstRowFirstColumn="0" w:firstRowLastColumn="0" w:lastRowFirstColumn="0" w:lastRowLastColumn="0"/>
+              <w:rPr>
+                <w:lang w:eastAsia="fr-CH"/>
+              </w:rPr>
+            </w:pPr>
+            <w:hyperlink r:id="rId49" w:history="1">
+              <w:r>
+                <w:rPr>
+                  <w:rStyle w:val="Lienhypertexte"/>
+                  <w:highlight w:val="lightGray"/>
+                </w:rPr>
+                <w:t>http://urlz.fr/7Kpu</w:t>
+              </w:r>
+            </w:hyperlink>
+          </w:p>
+        </w:tc>
+      </w:tr>
+      <w:tr>
+        <w:tc>
+          <w:tcPr>
+            <w:cnfStyle w:val="001000000000" w:firstRow="0" w:lastRow="0" w:firstColumn="1" w:lastColumn="0" w:oddVBand="0" w:evenVBand="0" w:oddHBand="0" w:evenHBand="0" w:firstRowFirstColumn="0" w:firstRowLastColumn="0" w:lastRowFirstColumn="0" w:lastRowLastColumn="0"/>
+            <w:tcW w:w="1701" w:type="dxa"/>
+            <w:vAlign w:val="center"/>
+          </w:tcPr>
+          <w:p>
+            <w:pPr>
+              <w:jc w:val="center"/>
+              <w:rPr>
+                <w:lang w:eastAsia="fr-CH"/>
+              </w:rPr>
+            </w:pPr>
+            <w:r>
+              <w:rPr>
+                <w:lang w:eastAsia="fr-CH"/>
+              </w:rPr>
+              <w:t>19</w:t>
+            </w:r>
+          </w:p>
+        </w:tc>
+        <w:tc>
+          <w:tcPr>
+            <w:tcW w:w="7359" w:type="dxa"/>
+          </w:tcPr>
+          <w:p>
+            <w:pPr>
+              <w:pStyle w:val="Notedebasdepage"/>
+              <w:cnfStyle w:val="000000000000" w:firstRow="0" w:lastRow="0" w:firstColumn="0" w:lastColumn="0" w:oddVBand="0" w:evenVBand="0" w:oddHBand="0" w:evenHBand="0" w:firstRowFirstColumn="0" w:firstRowLastColumn="0" w:lastRowFirstColumn="0" w:lastRowLastColumn="0"/>
+            </w:pPr>
+            <w:hyperlink r:id="rId50" w:history="1">
+              <w:r>
+                <w:rPr>
+                  <w:rStyle w:val="Lienhypertexte"/>
+                </w:rPr>
+                <w:t>https://fr.wikipedia.org/wiki/RAID_(informatique)</w:t>
+              </w:r>
+            </w:hyperlink>
+          </w:p>
+          <w:p>
+            <w:pPr>
+              <w:pStyle w:val="Notedebasdepage"/>
+              <w:cnfStyle w:val="000000000000" w:firstRow="0" w:lastRow="0" w:firstColumn="0" w:lastColumn="0" w:oddVBand="0" w:evenVBand="0" w:oddHBand="0" w:evenHBand="0" w:firstRowFirstColumn="0" w:firstRowLastColumn="0" w:lastRowFirstColumn="0" w:lastRowLastColumn="0"/>
+            </w:pPr>
+            <w:r>
+              <w:t>Documents fournis par l’enseignant</w:t>
+            </w:r>
+          </w:p>
+          <w:p>
+            <w:pPr>
+              <w:pStyle w:val="Notedebasdepage"/>
+              <w:cnfStyle w:val="000000000000" w:firstRow="0" w:lastRow="0" w:firstColumn="0" w:lastColumn="0" w:oddVBand="0" w:evenVBand="0" w:oddHBand="0" w:evenHBand="0" w:firstRowFirstColumn="0" w:firstRowLastColumn="0" w:lastRowFirstColumn="0" w:lastRowLastColumn="0"/>
+            </w:pPr>
+            <w:hyperlink r:id="rId51" w:history="1">
+              <w:r>
+                <w:rPr>
+                  <w:rStyle w:val="Lienhypertexte"/>
+                </w:rPr>
+                <w:t>http://www.hardware-attitude.com/fiche-885-carte-raid-sata-adaptec-2820sa---8-ports-sata-ii-pci-x.html</w:t>
+              </w:r>
+            </w:hyperlink>
+          </w:p>
+          <w:p>
+            <w:pPr>
+              <w:pStyle w:val="Notedebasdepage"/>
+              <w:cnfStyle w:val="000000000000" w:firstRow="0" w:lastRow="0" w:firstColumn="0" w:lastColumn="0" w:oddVBand="0" w:evenVBand="0" w:oddHBand="0" w:evenHBand="0" w:firstRowFirstColumn="0" w:firstRowLastColumn="0" w:lastRowFirstColumn="0" w:lastRowLastColumn="0"/>
+            </w:pPr>
+            <w:hyperlink r:id="rId52" w:history="1">
+              <w:r>
+                <w:rPr>
+                  <w:rStyle w:val="Lienhypertexte"/>
+                </w:rPr>
+                <w:t>https://stuff.mit.edu/afs/athena/project/rhel-doc/3/rhel-sag-fr-3/s1-raid-approaches.html</w:t>
+              </w:r>
+            </w:hyperlink>
+          </w:p>
+          <w:p>
+            <w:pPr>
+              <w:cnfStyle w:val="000000000000" w:firstRow="0" w:lastRow="0" w:firstColumn="0" w:lastColumn="0" w:oddVBand="0" w:evenVBand="0" w:oddHBand="0" w:evenHBand="0" w:firstRowFirstColumn="0" w:firstRowLastColumn="0" w:lastRowFirstColumn="0" w:lastRowLastColumn="0"/>
+              <w:rPr>
+                <w:highlight w:val="lightGray"/>
+                <w:lang w:eastAsia="fr-CH"/>
+              </w:rPr>
+            </w:pPr>
+            <w:r>
+              <w:t>Image Comparaison raids : file LSI_TechnologyBrief_RAID_fr.pdf</w:t>
+            </w:r>
           </w:p>
         </w:tc>
       </w:tr>
@@ -18739,6 +18302,13 @@
                 <w:lang w:eastAsia="fr-CH"/>
               </w:rPr>
             </w:pPr>
+            <w:r>
+              <w:rPr>
+                <w:highlight w:val="lightGray"/>
+                <w:lang w:eastAsia="fr-CH"/>
+              </w:rPr>
+              <w:t>22</w:t>
+            </w:r>
           </w:p>
         </w:tc>
         <w:tc>
@@ -18749,9 +18319,24 @@
             <w:pPr>
               <w:cnfStyle w:val="000000100000" w:firstRow="0" w:lastRow="0" w:firstColumn="0" w:lastColumn="0" w:oddVBand="0" w:evenVBand="0" w:oddHBand="1" w:evenHBand="0" w:firstRowFirstColumn="0" w:firstRowLastColumn="0" w:lastRowFirstColumn="0" w:lastRowLastColumn="0"/>
               <w:rPr>
+                <w:highlight w:val="lightGray"/>
                 <w:lang w:eastAsia="fr-CH"/>
               </w:rPr>
             </w:pPr>
+            <w:r>
+              <w:rPr>
+                <w:highlight w:val="lightGray"/>
+              </w:rPr>
+              <w:t>https://fr.wikipedia.org/wiki/Stockage_d%27informatio</w:t>
+            </w:r>
+            <w:bookmarkStart w:id="99" w:name="_GoBack"/>
+            <w:bookmarkEnd w:id="99"/>
+            <w:r>
+              <w:rPr>
+                <w:highlight w:val="lightGray"/>
+              </w:rPr>
+              <w:t>n</w:t>
+            </w:r>
           </w:p>
         </w:tc>
       </w:tr>
@@ -18777,10 +18362,134 @@
           <w:p>
             <w:pPr>
               <w:cnfStyle w:val="000000000000" w:firstRow="0" w:lastRow="0" w:firstColumn="0" w:lastColumn="0" w:oddVBand="0" w:evenVBand="0" w:oddHBand="0" w:evenHBand="0" w:firstRowFirstColumn="0" w:firstRowLastColumn="0" w:lastRowFirstColumn="0" w:lastRowLastColumn="0"/>
+            </w:pPr>
+          </w:p>
+        </w:tc>
+      </w:tr>
+      <w:tr>
+        <w:trPr>
+          <w:cnfStyle w:val="000000100000" w:firstRow="0" w:lastRow="0" w:firstColumn="0" w:lastColumn="0" w:oddVBand="0" w:evenVBand="0" w:oddHBand="1" w:evenHBand="0" w:firstRowFirstColumn="0" w:firstRowLastColumn="0" w:lastRowFirstColumn="0" w:lastRowLastColumn="0"/>
+        </w:trPr>
+        <w:tc>
+          <w:tcPr>
+            <w:cnfStyle w:val="001000000000" w:firstRow="0" w:lastRow="0" w:firstColumn="1" w:lastColumn="0" w:oddVBand="0" w:evenVBand="0" w:oddHBand="0" w:evenHBand="0" w:firstRowFirstColumn="0" w:firstRowLastColumn="0" w:lastRowFirstColumn="0" w:lastRowLastColumn="0"/>
+            <w:tcW w:w="1701" w:type="dxa"/>
+            <w:vAlign w:val="center"/>
+          </w:tcPr>
+          <w:p>
+            <w:pPr>
+              <w:jc w:val="center"/>
               <w:rPr>
                 <w:lang w:eastAsia="fr-CH"/>
               </w:rPr>
             </w:pPr>
+            <w:r>
+              <w:rPr>
+                <w:highlight w:val="lightGray"/>
+                <w:lang w:eastAsia="fr-CH"/>
+              </w:rPr>
+              <w:t>24-25</w:t>
+            </w:r>
+          </w:p>
+        </w:tc>
+        <w:tc>
+          <w:tcPr>
+            <w:tcW w:w="7359" w:type="dxa"/>
+          </w:tcPr>
+          <w:p>
+            <w:pPr>
+              <w:cnfStyle w:val="000000100000" w:firstRow="0" w:lastRow="0" w:firstColumn="0" w:lastColumn="0" w:oddVBand="0" w:evenVBand="0" w:oddHBand="1" w:evenHBand="0" w:firstRowFirstColumn="0" w:firstRowLastColumn="0" w:lastRowFirstColumn="0" w:lastRowLastColumn="0"/>
+            </w:pPr>
+            <w:r>
+              <w:rPr>
+                <w:highlight w:val="lightGray"/>
+              </w:rPr>
+              <w:t>Les images sont tirées du polycopié de l’enseignant M. Rogeiro intitulés « Les sauvegardes ».</w:t>
+            </w:r>
+          </w:p>
+        </w:tc>
+      </w:tr>
+      <w:tr>
+        <w:tc>
+          <w:tcPr>
+            <w:cnfStyle w:val="001000000000" w:firstRow="0" w:lastRow="0" w:firstColumn="1" w:lastColumn="0" w:oddVBand="0" w:evenVBand="0" w:oddHBand="0" w:evenHBand="0" w:firstRowFirstColumn="0" w:firstRowLastColumn="0" w:lastRowFirstColumn="0" w:lastRowLastColumn="0"/>
+            <w:tcW w:w="1701" w:type="dxa"/>
+            <w:vAlign w:val="center"/>
+          </w:tcPr>
+          <w:p>
+            <w:pPr>
+              <w:jc w:val="center"/>
+              <w:rPr>
+                <w:lang w:eastAsia="fr-CH"/>
+              </w:rPr>
+            </w:pPr>
+            <w:r>
+              <w:rPr>
+                <w:lang w:eastAsia="fr-CH"/>
+              </w:rPr>
+              <w:t>26</w:t>
+            </w:r>
+          </w:p>
+        </w:tc>
+        <w:tc>
+          <w:tcPr>
+            <w:tcW w:w="7359" w:type="dxa"/>
+          </w:tcPr>
+          <w:p>
+            <w:pPr>
+              <w:pStyle w:val="Notedebasdepage"/>
+              <w:cnfStyle w:val="000000000000" w:firstRow="0" w:lastRow="0" w:firstColumn="0" w:lastColumn="0" w:oddVBand="0" w:evenVBand="0" w:oddHBand="0" w:evenHBand="0" w:firstRowFirstColumn="0" w:firstRowLastColumn="0" w:lastRowFirstColumn="0" w:lastRowLastColumn="0"/>
+            </w:pPr>
+            <w:hyperlink r:id="rId53" w:history="1">
+              <w:r>
+                <w:rPr>
+                  <w:rStyle w:val="Lienhypertexte"/>
+                </w:rPr>
+                <w:t>https://www.commentcamarche.com/contents/994-onduleur</w:t>
+              </w:r>
+            </w:hyperlink>
+          </w:p>
+          <w:p>
+            <w:pPr>
+              <w:pStyle w:val="Notedebasdepage"/>
+              <w:cnfStyle w:val="000000000000" w:firstRow="0" w:lastRow="0" w:firstColumn="0" w:lastColumn="0" w:oddVBand="0" w:evenVBand="0" w:oddHBand="0" w:evenHBand="0" w:firstRowFirstColumn="0" w:firstRowLastColumn="0" w:lastRowFirstColumn="0" w:lastRowLastColumn="0"/>
+            </w:pPr>
+            <w:hyperlink r:id="rId54" w:history="1">
+              <w:r>
+                <w:rPr>
+                  <w:rStyle w:val="Lienhypertexte"/>
+                </w:rPr>
+                <w:t>https://sitelec.org/cours/abati/flash/onduleur.htm</w:t>
+              </w:r>
+            </w:hyperlink>
+          </w:p>
+          <w:p>
+            <w:pPr>
+              <w:pStyle w:val="Notedebasdepage"/>
+              <w:cnfStyle w:val="000000000000" w:firstRow="0" w:lastRow="0" w:firstColumn="0" w:lastColumn="0" w:oddVBand="0" w:evenVBand="0" w:oddHBand="0" w:evenHBand="0" w:firstRowFirstColumn="0" w:firstRowLastColumn="0" w:lastRowFirstColumn="0" w:lastRowLastColumn="0"/>
+            </w:pPr>
+            <w:hyperlink r:id="rId55" w:history="1">
+              <w:r>
+                <w:rPr>
+                  <w:rStyle w:val="Lienhypertexte"/>
+                </w:rPr>
+                <w:t>https://www.ldlc.com/guides/AL00000601/guide+les+onduleurs/</w:t>
+              </w:r>
+            </w:hyperlink>
+          </w:p>
+          <w:p>
+            <w:pPr>
+              <w:pStyle w:val="Notedebasdepage"/>
+              <w:cnfStyle w:val="000000000000" w:firstRow="0" w:lastRow="0" w:firstColumn="0" w:lastColumn="0" w:oddVBand="0" w:evenVBand="0" w:oddHBand="0" w:evenHBand="0" w:firstRowFirstColumn="0" w:firstRowLastColumn="0" w:lastRowFirstColumn="0" w:lastRowLastColumn="0"/>
+            </w:pPr>
+            <w:hyperlink r:id="rId56" w:history="1">
+              <w:r>
+                <w:rPr>
+                  <w:rStyle w:val="Lienhypertexte"/>
+                </w:rPr>
+                <w:t>http://www.europ-computer.com/dossiers/dossier_6_18.html</w:t>
+              </w:r>
+            </w:hyperlink>
           </w:p>
         </w:tc>
       </w:tr>
@@ -18809,9 +18518,6 @@
           <w:p>
             <w:pPr>
               <w:cnfStyle w:val="000000100000" w:firstRow="0" w:lastRow="0" w:firstColumn="0" w:lastColumn="0" w:oddVBand="0" w:evenVBand="0" w:oddHBand="1" w:evenHBand="0" w:firstRowFirstColumn="0" w:firstRowLastColumn="0" w:lastRowFirstColumn="0" w:lastRowLastColumn="0"/>
-              <w:rPr>
-                <w:lang w:eastAsia="fr-CH"/>
-              </w:rPr>
             </w:pPr>
           </w:p>
         </w:tc>
@@ -18885,7 +18591,7 @@
       <w:rPr>
         <w:noProof/>
       </w:rPr>
-      <w:t>8</w:t>
+      <w:t>29</w:t>
     </w:r>
     <w:r>
       <w:fldChar w:fldCharType="end"/>
@@ -18915,7 +18621,7 @@
       <w:rPr>
         <w:noProof/>
       </w:rPr>
-      <w:t>32</w:t>
+      <w:t>31</w:t>
     </w:r>
     <w:r>
       <w:rPr>
@@ -18947,6 +18653,9 @@
     <w:p>
       <w:pPr>
         <w:pStyle w:val="Notedebasdepage"/>
+        <w:rPr>
+          <w:lang w:val="fr-FR"/>
+        </w:rPr>
       </w:pPr>
       <w:r>
         <w:rPr>
@@ -18955,69 +18664,18 @@
         <w:footnoteRef/>
       </w:r>
       <w:r>
+        <w:rPr>
+          <w:lang w:val="fr-FR"/>
+        </w:rPr>
         <w:t xml:space="preserve"> </w:t>
       </w:r>
+      <w:r>
+        <w:rPr>
+          <w:lang w:val="fr-FR"/>
+        </w:rPr>
+        <w:t xml:space="preserve">Le Cluster est une grappe de serveurs qui regroupe plusieurs ordinateurs sous forme de nœuds. </w:t>
+      </w:r>
       <w:hyperlink r:id="rId1" w:history="1">
-        <w:r>
-          <w:rPr>
-            <w:rStyle w:val="Lienhypertexte"/>
-          </w:rPr>
-          <w:t>https://www.vtx.ch</w:t>
-        </w:r>
-      </w:hyperlink>
-    </w:p>
-  </w:footnote>
-  <w:footnote w:id="2">
-    <w:p>
-      <w:pPr>
-        <w:pStyle w:val="Notedebasdepage"/>
-      </w:pPr>
-      <w:r>
-        <w:rPr>
-          <w:rStyle w:val="Appelnotedebasdep"/>
-        </w:rPr>
-        <w:footnoteRef/>
-      </w:r>
-      <w:r>
-        <w:t xml:space="preserve"> </w:t>
-      </w:r>
-      <w:hyperlink r:id="rId2" w:history="1">
-        <w:r>
-          <w:rPr>
-            <w:rStyle w:val="Lienhypertexte"/>
-          </w:rPr>
-          <w:t>https://www.unil.ch</w:t>
-        </w:r>
-      </w:hyperlink>
-    </w:p>
-  </w:footnote>
-  <w:footnote w:id="3">
-    <w:p>
-      <w:pPr>
-        <w:pStyle w:val="Notedebasdepage"/>
-        <w:rPr>
-          <w:lang w:val="fr-FR"/>
-        </w:rPr>
-      </w:pPr>
-      <w:r>
-        <w:rPr>
-          <w:rStyle w:val="Appelnotedebasdep"/>
-        </w:rPr>
-        <w:footnoteRef/>
-      </w:r>
-      <w:r>
-        <w:rPr>
-          <w:lang w:val="fr-FR"/>
-        </w:rPr>
-        <w:t xml:space="preserve"> </w:t>
-      </w:r>
-      <w:r>
-        <w:rPr>
-          <w:lang w:val="fr-FR"/>
-        </w:rPr>
-        <w:t xml:space="preserve">Le Cluster est une grappe de serveurs qui regroupe plusieurs ordinateurs sous forme de nœuds. </w:t>
-      </w:r>
-      <w:hyperlink r:id="rId3" w:history="1">
         <w:r>
           <w:rPr>
             <w:rStyle w:val="Lienhypertexte"/>
@@ -19034,7 +18692,7 @@
       </w:r>
     </w:p>
   </w:footnote>
-  <w:footnote w:id="4">
+  <w:footnote w:id="2">
     <w:p>
       <w:pPr>
         <w:pStyle w:val="Notedebasdepage"/>
@@ -19054,7 +18712,7 @@
       <w:r>
         <w:t xml:space="preserve">Un Nœuds est un ensemble disposant d’un CPU est d’un système de stockage, il est généralement de plusieurs disques durs. </w:t>
       </w:r>
-      <w:hyperlink r:id="rId4" w:history="1">
+      <w:hyperlink r:id="rId2" w:history="1">
         <w:r>
           <w:rPr>
             <w:rStyle w:val="Lienhypertexte"/>
@@ -19067,7 +18725,7 @@
       </w:r>
     </w:p>
   </w:footnote>
-  <w:footnote w:id="5">
+  <w:footnote w:id="3">
     <w:p>
       <w:pPr>
         <w:pStyle w:val="Notedebasdepage"/>
@@ -19085,282 +18743,8 @@
         <w:t xml:space="preserve"> </w:t>
       </w:r>
       <w:r>
-        <w:t>L’</w:t>
-      </w:r>
-      <w:proofErr w:type="spellStart"/>
-      <w:r>
-        <w:t>incremental-forever</w:t>
-      </w:r>
-      <w:proofErr w:type="spellEnd"/>
-      <w:r>
-        <w:t xml:space="preserve"> backup est une sauvegarde où on effectue une seule fois au début une sauvegarde full et on effectue en continue une sauvegarde incrémentale</w:t>
-      </w:r>
-    </w:p>
-  </w:footnote>
-  <w:footnote w:id="6">
-    <w:p>
-      <w:pPr>
-        <w:pStyle w:val="Notedebasdepage"/>
-      </w:pPr>
-      <w:r>
-        <w:rPr>
-          <w:rStyle w:val="Appelnotedebasdep"/>
-        </w:rPr>
-        <w:footnoteRef/>
-      </w:r>
-      <w:r>
-        <w:t xml:space="preserve"> </w:t>
-      </w:r>
-      <w:hyperlink r:id="rId5" w:history="1">
-        <w:r>
-          <w:rPr>
-            <w:rStyle w:val="Lienhypertexte"/>
-          </w:rPr>
-          <w:t>https://www.admin.ch/opc/fr/classified-compilation/19920153/index.html</w:t>
-        </w:r>
-      </w:hyperlink>
-    </w:p>
-  </w:footnote>
-  <w:footnote w:id="7">
-    <w:p>
-      <w:pPr>
-        <w:pStyle w:val="Notedebasdepage"/>
-      </w:pPr>
-      <w:r>
-        <w:rPr>
-          <w:rStyle w:val="Appelnotedebasdep"/>
-        </w:rPr>
-        <w:footnoteRef/>
-      </w:r>
-      <w:r>
-        <w:t xml:space="preserve"> </w:t>
-      </w:r>
-      <w:hyperlink r:id="rId6" w:history="1">
-        <w:r>
-          <w:rPr>
-            <w:rStyle w:val="Lienhypertexte"/>
-          </w:rPr>
-          <w:t>https://m.youtube.com/watch?v=OUMGp3HHel4</w:t>
-        </w:r>
-      </w:hyperlink>
-    </w:p>
-  </w:footnote>
-  <w:footnote w:id="8">
-    <w:p>
-      <w:pPr>
-        <w:pStyle w:val="Notedebasdepage"/>
-      </w:pPr>
-      <w:r>
-        <w:rPr>
-          <w:rStyle w:val="Appelnotedebasdep"/>
-        </w:rPr>
-        <w:footnoteRef/>
-      </w:r>
-      <w:r>
-        <w:t xml:space="preserve"> </w:t>
-      </w:r>
-      <w:hyperlink r:id="rId7" w:history="1">
-        <w:r>
-          <w:rPr>
-            <w:rStyle w:val="Lienhypertexte"/>
-          </w:rPr>
-          <w:t>http://urlz.fr/7Kpu</w:t>
-        </w:r>
-      </w:hyperlink>
-    </w:p>
-  </w:footnote>
-  <w:footnote w:id="9">
-    <w:p>
-      <w:pPr>
-        <w:pStyle w:val="Notedebasdepage"/>
-      </w:pPr>
-      <w:r>
-        <w:rPr>
-          <w:rStyle w:val="Appelnotedebasdep"/>
-        </w:rPr>
-        <w:footnoteRef/>
-      </w:r>
-      <w:r>
-        <w:t xml:space="preserve"> </w:t>
-      </w:r>
-      <w:hyperlink r:id="rId8" w:history="1">
-        <w:r>
-          <w:rPr>
-            <w:rStyle w:val="Lienhypertexte"/>
-          </w:rPr>
-          <w:t>https://fr.wikipedia.org/wiki/RAID_(informatique)</w:t>
-        </w:r>
-      </w:hyperlink>
-    </w:p>
-    <w:p>
-      <w:pPr>
-        <w:pStyle w:val="Notedebasdepage"/>
-      </w:pPr>
-      <w:r>
-        <w:t>Documents fournis par l’enseignant</w:t>
-      </w:r>
-    </w:p>
-  </w:footnote>
-  <w:footnote w:id="10">
-    <w:p>
-      <w:pPr>
-        <w:pStyle w:val="Notedebasdepage"/>
-      </w:pPr>
-      <w:r>
-        <w:rPr>
-          <w:rStyle w:val="Appelnotedebasdep"/>
-        </w:rPr>
-        <w:footnoteRef/>
-      </w:r>
-      <w:r>
-        <w:t xml:space="preserve"> </w:t>
-      </w:r>
-      <w:hyperlink r:id="rId9" w:history="1">
-        <w:r>
-          <w:rPr>
-            <w:rStyle w:val="Lienhypertexte"/>
-          </w:rPr>
-          <w:t>http://www.hardware-attitude.com/fiche-885-carte-raid-sata-adaptec-2820sa---8-ports-sata-ii-pci-x.html</w:t>
-        </w:r>
-      </w:hyperlink>
-    </w:p>
-    <w:p>
-      <w:pPr>
-        <w:pStyle w:val="Notedebasdepage"/>
-      </w:pPr>
-      <w:hyperlink r:id="rId10" w:history="1">
-        <w:r>
-          <w:rPr>
-            <w:rStyle w:val="Lienhypertexte"/>
-          </w:rPr>
-          <w:t>https://stuff.mit.edu/afs/athena/project/rhel-doc/3/rhel-sag-fr-3/s1-raid-approaches.html</w:t>
-        </w:r>
-      </w:hyperlink>
-    </w:p>
-    <w:p>
-      <w:pPr>
-        <w:pStyle w:val="Notedebasdepage"/>
-      </w:pPr>
-      <w:r>
-        <w:t xml:space="preserve">Image Comparaison raids : </w:t>
-      </w:r>
-      <w:r>
-        <w:t>file</w:t>
-      </w:r>
-      <w:r>
-        <w:t xml:space="preserve"> </w:t>
-      </w:r>
-      <w:r>
-        <w:t>LSI_TechnologyBrief_RAID_fr.pdf</w:t>
-      </w:r>
-    </w:p>
-  </w:footnote>
-  <w:footnote w:id="11">
-    <w:p>
-      <w:r>
-        <w:rPr>
-          <w:rStyle w:val="Appelnotedebasdep"/>
-        </w:rPr>
-        <w:footnoteRef/>
-      </w:r>
-      <w:r>
-        <w:t xml:space="preserve"> </w:t>
-      </w:r>
-      <w:r>
-        <w:t>https://fr.wikipedia.org/wiki/Stockage_d%27information</w:t>
-      </w:r>
-    </w:p>
-  </w:footnote>
-  <w:footnote w:id="12">
-    <w:p>
-      <w:pPr>
-        <w:pStyle w:val="Notedebasdepage"/>
-      </w:pPr>
-      <w:r>
-        <w:rPr>
-          <w:rStyle w:val="Appelnotedebasdep"/>
-        </w:rPr>
-        <w:footnoteRef/>
-      </w:r>
-      <w:r>
-        <w:t xml:space="preserve"> Les images sont tirées du polycopié de l’enseignant M. </w:t>
-      </w:r>
-      <w:proofErr w:type="spellStart"/>
-      <w:r>
-        <w:t>Rogeiro</w:t>
-      </w:r>
-      <w:proofErr w:type="spellEnd"/>
-      <w:r>
-        <w:t xml:space="preserve"> intitulés « Les sauvegardes ».</w:t>
-      </w:r>
-    </w:p>
-  </w:footnote>
-  <w:footnote w:id="13">
-    <w:p>
-      <w:pPr>
-        <w:pStyle w:val="Notedebasdepage"/>
-      </w:pPr>
-      <w:r>
-        <w:rPr>
-          <w:rStyle w:val="Appelnotedebasdep"/>
-        </w:rPr>
-        <w:footnoteRef/>
-      </w:r>
-      <w:r>
-        <w:t xml:space="preserve"> </w:t>
-      </w:r>
-      <w:hyperlink r:id="rId11" w:history="1">
-        <w:r>
-          <w:rPr>
-            <w:rStyle w:val="Lienhypertexte"/>
-          </w:rPr>
-          <w:t>https://www.commentcamarche.com/contents/994-onduleur</w:t>
-        </w:r>
-      </w:hyperlink>
-    </w:p>
-    <w:p>
-      <w:pPr>
-        <w:pStyle w:val="Notedebasdepage"/>
-      </w:pPr>
-      <w:hyperlink r:id="rId12" w:history="1">
-        <w:r>
-          <w:rPr>
-            <w:rStyle w:val="Lienhypertexte"/>
-          </w:rPr>
-          <w:t>https://sitelec.org/cours/abati/flash/onduleur.htm</w:t>
-        </w:r>
-      </w:hyperlink>
-    </w:p>
-    <w:p>
-      <w:pPr>
-        <w:pStyle w:val="Notedebasdepage"/>
-      </w:pPr>
-      <w:hyperlink r:id="rId13" w:history="1">
-        <w:r>
-          <w:rPr>
-            <w:rStyle w:val="Lienhypertexte"/>
-          </w:rPr>
-          <w:t>https://www.ldlc.com/guides/AL00000601/guide+les+onduleurs/</w:t>
-        </w:r>
-      </w:hyperlink>
-    </w:p>
-    <w:p>
-      <w:pPr>
-        <w:pStyle w:val="Notedebasdepage"/>
-      </w:pPr>
-      <w:hyperlink r:id="rId14" w:history="1">
-        <w:r>
-          <w:rPr>
-            <w:rStyle w:val="Lienhypertexte"/>
-          </w:rPr>
-          <w:t>http://www.europ-computer.com/dossiers/dossier_6_18.html</w:t>
-        </w:r>
-      </w:hyperlink>
-    </w:p>
-    <w:p>
-      <w:pPr>
-        <w:pStyle w:val="Notedebasdepage"/>
-      </w:pPr>
+        <w:t>L’incremental-forever backup est une sauvegarde où on effectue une seule fois au début une sauvegarde full et on effectue en continue une sauvegarde incrémentale</w:t>
+      </w:r>
     </w:p>
   </w:footnote>
 </w:footnotes>
@@ -23030,7 +22414,7 @@
 </file>
 
 <file path=customXml/itemProps1.xml><?xml version="1.0" encoding="utf-8"?>
-<ds:datastoreItem xmlns:ds="http://schemas.openxmlformats.org/officeDocument/2006/customXml" ds:itemID="{13A4E89E-8305-4325-840C-9C4E464891BF}">
+<ds:datastoreItem xmlns:ds="http://schemas.openxmlformats.org/officeDocument/2006/customXml" ds:itemID="{9734462A-0731-498C-BF1F-A128E2857C28}">
   <ds:schemaRefs>
     <ds:schemaRef ds:uri="http://schemas.openxmlformats.org/officeDocument/2006/bibliography"/>
   </ds:schemaRefs>

</xml_diff>